<commit_message>
Respuestas a las observaciones del laboratorio.
</commit_message>
<xml_diff>
--- a/Docs/Observaciones-Lab 6.docx
+++ b/Docs/Observaciones-Lab 6.docx
@@ -4,7 +4,7 @@
   <w:body>
     <w:p>
       <w:pPr>
-        <w:pStyle w:val="Title"/>
+        <w:pStyle w:val="Ttulo"/>
         <w:jc w:val="center"/>
         <w:rPr>
           <w:lang w:val="es-419"/>
@@ -29,25 +29,7 @@
         <w:rPr>
           <w:lang w:val="es-419"/>
         </w:rPr>
-        <w:t xml:space="preserve">Estudiante </w:t>
-      </w:r>
-      <w:r>
-        <w:rPr>
-          <w:lang w:val="es-419"/>
-        </w:rPr>
-        <w:t>1</w:t>
-      </w:r>
-      <w:r>
-        <w:rPr>
-          <w:lang w:val="es-419"/>
-        </w:rPr>
-        <w:t xml:space="preserve"> </w:t>
-      </w:r>
-      <w:r>
-        <w:rPr>
-          <w:lang w:val="es-419"/>
-        </w:rPr>
-        <w:t>Cod XXXX</w:t>
+        <w:t>Juan José Osorio 202021720</w:t>
       </w:r>
     </w:p>
     <w:p>
@@ -62,13 +44,7 @@
         <w:rPr>
           <w:lang w:val="es-419"/>
         </w:rPr>
-        <w:t xml:space="preserve">Estudiante </w:t>
-      </w:r>
-      <w:r>
-        <w:rPr>
-          <w:lang w:val="es-419"/>
-        </w:rPr>
-        <w:t>2 Cod XXXX</w:t>
+        <w:t>Thais Tamaio 202022213</w:t>
       </w:r>
     </w:p>
     <w:p>
@@ -82,7 +58,7 @@
     </w:p>
     <w:p>
       <w:pPr>
-        <w:pStyle w:val="ListParagraph"/>
+        <w:pStyle w:val="Prrafodelista"/>
         <w:numPr>
           <w:ilvl w:val="0"/>
           <w:numId w:val="1"/>
@@ -104,7 +80,107 @@
     </w:p>
     <w:p>
       <w:pPr>
-        <w:pStyle w:val="ListParagraph"/>
+        <w:spacing w:after="0"/>
+        <w:jc w:val="both"/>
+        <w:rPr>
+          <w:rFonts w:ascii="Dax-Regular" w:hAnsi="Dax-Regular"/>
+          <w:lang w:val="es-419"/>
+        </w:rPr>
+      </w:pPr>
+    </w:p>
+    <w:p>
+      <w:pPr>
+        <w:spacing w:after="0"/>
+        <w:jc w:val="both"/>
+        <w:rPr>
+          <w:rFonts w:ascii="Dax-Regular" w:hAnsi="Dax-Regular"/>
+          <w:lang w:val="es-ES"/>
+        </w:rPr>
+      </w:pPr>
+      <w:r>
+        <w:rPr>
+          <w:rFonts w:ascii="Dax-Regular" w:hAnsi="Dax-Regular"/>
+          <w:lang w:val="es-419"/>
+        </w:rPr>
+        <w:t>La estructura de datos que se utiliza para almacenar la información correspondiente de los diferentes autores es un mapa</w:t>
+      </w:r>
+      <w:r>
+        <w:rPr>
+          <w:rFonts w:ascii="Dax-Regular" w:hAnsi="Dax-Regular"/>
+          <w:lang w:val="es-419"/>
+        </w:rPr>
+        <w:t xml:space="preserve"> (o tabla de símbolos)</w:t>
+      </w:r>
+      <w:r>
+        <w:rPr>
+          <w:rFonts w:ascii="Dax-Regular" w:hAnsi="Dax-Regular"/>
+          <w:lang w:val="es-419"/>
+        </w:rPr>
+        <w:t xml:space="preserve"> </w:t>
+      </w:r>
+      <w:r>
+        <w:rPr>
+          <w:rFonts w:ascii="Dax-Regular" w:hAnsi="Dax-Regular"/>
+          <w:lang w:val="es-419"/>
+        </w:rPr>
+        <w:t>de tipo “Chaining”. En esta estrucutra de datos, se almacena la información por medio de las parejas &lt;</w:t>
+      </w:r>
+      <w:r>
+        <w:rPr>
+          <w:rFonts w:ascii="Dax-Regular" w:hAnsi="Dax-Regular"/>
+          <w:lang w:val="es-419"/>
+        </w:rPr>
+        <w:t>l</w:t>
+      </w:r>
+      <w:r>
+        <w:rPr>
+          <w:rFonts w:ascii="Dax-Regular" w:hAnsi="Dax-Regular"/>
+          <w:lang w:val="es-419"/>
+        </w:rPr>
+        <w:t xml:space="preserve">lave, valor&gt;. Este tipo de tabla de símbolos en específico es conocida como “Separate chaining”, ya que en caso de alguna colisión a la hora de guardar toda la información de los autores en el mapa, se guardan todas las parejas </w:t>
+      </w:r>
+      <w:r>
+        <w:rPr>
+          <w:rFonts w:ascii="Dax-Regular" w:hAnsi="Dax-Regular"/>
+          <w:lang w:val="es-419"/>
+        </w:rPr>
+        <w:t>&lt;</w:t>
+      </w:r>
+      <w:r>
+        <w:rPr>
+          <w:rFonts w:ascii="Dax-Regular" w:hAnsi="Dax-Regular"/>
+          <w:lang w:val="es-419"/>
+        </w:rPr>
+        <w:t>l</w:t>
+      </w:r>
+      <w:r>
+        <w:rPr>
+          <w:rFonts w:ascii="Dax-Regular" w:hAnsi="Dax-Regular"/>
+          <w:lang w:val="es-419"/>
+        </w:rPr>
+        <w:t>lave, valor&gt;</w:t>
+      </w:r>
+      <w:r>
+        <w:rPr>
+          <w:rFonts w:ascii="Dax-Regular" w:hAnsi="Dax-Regular"/>
+          <w:lang w:val="es-419"/>
+        </w:rPr>
+        <w:t xml:space="preserve"> (que coinciden en una misma posición) en una lista denominada bucket. </w:t>
+      </w:r>
+    </w:p>
+    <w:p>
+      <w:pPr>
+        <w:spacing w:after="0"/>
+        <w:jc w:val="both"/>
+        <w:rPr>
+          <w:rFonts w:ascii="Dax-Regular" w:hAnsi="Dax-Regular"/>
+          <w:lang w:val="es-ES"/>
+        </w:rPr>
+      </w:pPr>
+    </w:p>
+    <w:p>
+      <w:pPr>
+        <w:pStyle w:val="Prrafodelista"/>
         <w:numPr>
           <w:ilvl w:val="0"/>
           <w:numId w:val="1"/>
@@ -126,7 +202,79 @@
     </w:p>
     <w:p>
       <w:pPr>
-        <w:pStyle w:val="ListParagraph"/>
+        <w:spacing w:after="0"/>
+        <w:jc w:val="both"/>
+        <w:rPr>
+          <w:rFonts w:ascii="Dax-Regular" w:hAnsi="Dax-Regular"/>
+          <w:lang w:val="es-419"/>
+        </w:rPr>
+      </w:pPr>
+    </w:p>
+    <w:p>
+      <w:pPr>
+        <w:spacing w:after="0"/>
+        <w:jc w:val="both"/>
+        <w:rPr>
+          <w:rFonts w:ascii="Dax-Regular" w:hAnsi="Dax-Regular"/>
+          <w:lang w:val="es-419"/>
+        </w:rPr>
+      </w:pPr>
+      <w:r>
+        <w:rPr>
+          <w:rFonts w:ascii="Dax-Regular" w:hAnsi="Dax-Regular"/>
+          <w:lang w:val="es-419"/>
+        </w:rPr>
+        <w:t xml:space="preserve">Según la declaración de la llave “authors”, se puede apreciar </w:t>
+      </w:r>
+      <w:r>
+        <w:rPr>
+          <w:rFonts w:ascii="Dax-Regular" w:hAnsi="Dax-Regular"/>
+          <w:lang w:val="es-419"/>
+        </w:rPr>
+        <w:t>(</w:t>
+      </w:r>
+      <w:r>
+        <w:rPr>
+          <w:rFonts w:ascii="Dax-Regular" w:hAnsi="Dax-Regular"/>
+          <w:lang w:val="es-419"/>
+        </w:rPr>
+        <w:t>que de manera inicial</w:t>
+      </w:r>
+      <w:r>
+        <w:rPr>
+          <w:rFonts w:ascii="Dax-Regular" w:hAnsi="Dax-Regular"/>
+          <w:lang w:val="es-419"/>
+        </w:rPr>
+        <w:t>)</w:t>
+      </w:r>
+      <w:r>
+        <w:rPr>
+          <w:rFonts w:ascii="Dax-Regular" w:hAnsi="Dax-Regular"/>
+          <w:lang w:val="es-419"/>
+        </w:rPr>
+        <w:t xml:space="preserve"> se espera almacenar 800 datos. Esto se puede apreciar por medio del parámetro </w:t>
+      </w:r>
+      <w:r>
+        <w:rPr>
+          <w:rFonts w:ascii="Dax-Regular" w:hAnsi="Dax-Regular"/>
+          <w:lang w:val="es-419"/>
+        </w:rPr>
+        <w:t xml:space="preserve">“numelements” el cual representa el tamaño incial de la tabla. Este parámetro tiene un valor por defecto de 17 elementos. No obstante, al declarar la llave “authors”, se estbalece un valor de 800 elementos iniciales para la tabla. </w:t>
+      </w:r>
+    </w:p>
+    <w:p>
+      <w:pPr>
+        <w:spacing w:after="0"/>
+        <w:jc w:val="both"/>
+        <w:rPr>
+          <w:rFonts w:ascii="Dax-Regular" w:hAnsi="Dax-Regular"/>
+          <w:lang w:val="es-419"/>
+        </w:rPr>
+      </w:pPr>
+    </w:p>
+    <w:p>
+      <w:pPr>
+        <w:pStyle w:val="Prrafodelista"/>
         <w:numPr>
           <w:ilvl w:val="0"/>
           <w:numId w:val="1"/>
@@ -148,7 +296,107 @@
     </w:p>
     <w:p>
       <w:pPr>
-        <w:pStyle w:val="ListParagraph"/>
+        <w:spacing w:after="0"/>
+        <w:jc w:val="both"/>
+        <w:rPr>
+          <w:rFonts w:ascii="Dax-Regular" w:hAnsi="Dax-Regular"/>
+          <w:lang w:val="es-419"/>
+        </w:rPr>
+      </w:pPr>
+    </w:p>
+    <w:p>
+      <w:pPr>
+        <w:spacing w:after="0"/>
+        <w:jc w:val="both"/>
+        <w:rPr>
+          <w:rFonts w:ascii="Dax-Regular" w:hAnsi="Dax-Regular"/>
+          <w:lang w:val="es-419"/>
+        </w:rPr>
+      </w:pPr>
+      <w:r>
+        <w:rPr>
+          <w:rFonts w:ascii="Dax-Regular" w:hAnsi="Dax-Regular"/>
+          <w:lang w:val="es-419"/>
+        </w:rPr>
+        <w:t>Según la declaración de la llave “authors”, se puede apreciar que</w:t>
+      </w:r>
+      <w:r>
+        <w:rPr>
+          <w:rFonts w:ascii="Dax-Regular" w:hAnsi="Dax-Regular"/>
+          <w:lang w:val="es-419"/>
+        </w:rPr>
+        <w:t xml:space="preserve"> el factor de carga que tendrá el nuevo mapa es de 4.0</w:t>
+      </w:r>
+      <w:r>
+        <w:rPr>
+          <w:rFonts w:ascii="Dax-Regular" w:hAnsi="Dax-Regular"/>
+          <w:lang w:val="es-419"/>
+        </w:rPr>
+        <w:t>. Esto se puede apreciar por medio del parámetro “</w:t>
+      </w:r>
+      <w:r>
+        <w:rPr>
+          <w:rFonts w:ascii="Dax-Regular" w:hAnsi="Dax-Regular"/>
+          <w:lang w:val="es-419"/>
+        </w:rPr>
+        <w:t>loadfactor</w:t>
+      </w:r>
+      <w:r>
+        <w:rPr>
+          <w:rFonts w:ascii="Dax-Regular" w:hAnsi="Dax-Regular"/>
+          <w:lang w:val="es-419"/>
+        </w:rPr>
+        <w:t xml:space="preserve">” el cual representa el </w:t>
+      </w:r>
+      <w:r>
+        <w:rPr>
+          <w:rFonts w:ascii="Dax-Regular" w:hAnsi="Dax-Regular"/>
+          <w:lang w:val="es-419"/>
+        </w:rPr>
+        <w:t>factor de cargar inicial de la tabla</w:t>
+      </w:r>
+      <w:r>
+        <w:rPr>
+          <w:rFonts w:ascii="Dax-Regular" w:hAnsi="Dax-Regular"/>
+          <w:lang w:val="es-419"/>
+        </w:rPr>
+        <w:t>. Este parámetro tiene un valor por defecto de</w:t>
+      </w:r>
+      <w:r>
+        <w:rPr>
+          <w:rFonts w:ascii="Dax-Regular" w:hAnsi="Dax-Regular"/>
+          <w:lang w:val="es-419"/>
+        </w:rPr>
+        <w:t xml:space="preserve"> 0.5</w:t>
+      </w:r>
+      <w:r>
+        <w:rPr>
+          <w:rFonts w:ascii="Dax-Regular" w:hAnsi="Dax-Regular"/>
+          <w:lang w:val="es-419"/>
+        </w:rPr>
+        <w:t xml:space="preserve">. No obstante, al declarar la llave “authors”, se estbalece un </w:t>
+      </w:r>
+      <w:r>
+        <w:rPr>
+          <w:rFonts w:ascii="Dax-Regular" w:hAnsi="Dax-Regular"/>
+          <w:lang w:val="es-419"/>
+        </w:rPr>
+        <w:t xml:space="preserve">factor de carga con un valor de 4.0. </w:t>
+      </w:r>
+    </w:p>
+    <w:p>
+      <w:pPr>
+        <w:spacing w:after="0"/>
+        <w:jc w:val="both"/>
+        <w:rPr>
+          <w:rFonts w:ascii="Dax-Regular" w:hAnsi="Dax-Regular"/>
+          <w:lang w:val="es-419"/>
+        </w:rPr>
+      </w:pPr>
+    </w:p>
+    <w:p>
+      <w:pPr>
+        <w:pStyle w:val="Prrafodelista"/>
         <w:numPr>
           <w:ilvl w:val="0"/>
           <w:numId w:val="1"/>
@@ -165,28 +413,346 @@
           <w:rFonts w:ascii="Dax-Regular" w:hAnsi="Dax-Regular"/>
           <w:lang w:val="es-419"/>
         </w:rPr>
-        <w:t xml:space="preserve">¿Con cuántos elementos serán necesarios agregar para hacer </w:t>
-      </w:r>
-      <w:proofErr w:type="spellStart"/>
-      <w:r>
-        <w:rPr>
-          <w:rFonts w:ascii="Dax-Regular" w:hAnsi="Dax-Regular"/>
-          <w:lang w:val="es-419"/>
-        </w:rPr>
-        <w:t>re-hash</w:t>
-      </w:r>
-      <w:proofErr w:type="spellEnd"/>
-      <w:r>
-        <w:rPr>
-          <w:rFonts w:ascii="Dax-Regular" w:hAnsi="Dax-Regular"/>
-          <w:lang w:val="es-419"/>
-        </w:rPr>
-        <w:t xml:space="preserve"> de la tabla?</w:t>
-      </w:r>
-    </w:p>
-    <w:p>
-      <w:pPr>
-        <w:pStyle w:val="ListParagraph"/>
+        <w:t>¿Con cuántos elementos serán necesarios agregar para hacer re-hash de la tabla?</w:t>
+      </w:r>
+    </w:p>
+    <w:p>
+      <w:pPr>
+        <w:spacing w:after="0"/>
+        <w:jc w:val="both"/>
+        <w:rPr>
+          <w:rFonts w:ascii="Dax-Regular" w:hAnsi="Dax-Regular"/>
+          <w:lang w:val="es-419"/>
+        </w:rPr>
+      </w:pPr>
+    </w:p>
+    <w:p>
+      <w:pPr>
+        <w:spacing w:after="0"/>
+        <w:jc w:val="both"/>
+        <w:rPr>
+          <w:rFonts w:ascii="Dax-Regular" w:hAnsi="Dax-Regular"/>
+          <w:lang w:val="es-419"/>
+        </w:rPr>
+      </w:pPr>
+      <w:r>
+        <w:rPr>
+          <w:rFonts w:ascii="Dax-Regular" w:hAnsi="Dax-Regular"/>
+          <w:lang w:val="es-419"/>
+        </w:rPr>
+        <w:t xml:space="preserve">Tomando como referencia  los valores que entran por parámetro al declarar la llave “authors”, los cuales son: Un factor de carga de 4.0 y un tamaño inicial de la tabla de 800 datos. Para determinar la cantidad de elementos que se necesitan para hacer </w:t>
+      </w:r>
+      <w:r>
+        <w:rPr>
+          <w:rFonts w:ascii="Dax-Regular" w:hAnsi="Dax-Regular"/>
+          <w:lang w:val="es-419"/>
+        </w:rPr>
+        <w:t>re-hash de la tabla</w:t>
+      </w:r>
+      <w:r>
+        <w:rPr>
+          <w:rFonts w:ascii="Dax-Regular" w:hAnsi="Dax-Regular"/>
+          <w:lang w:val="es-419"/>
+        </w:rPr>
+        <w:t xml:space="preserve"> se utiliza la siguiente fórmula</w:t>
+      </w:r>
+      <w:r>
+        <w:rPr>
+          <w:rFonts w:ascii="Dax-Regular" w:hAnsi="Dax-Regular"/>
+          <w:lang w:val="es-419"/>
+        </w:rPr>
+        <w:t>,</w:t>
+      </w:r>
+      <w:r>
+        <w:rPr>
+          <w:rFonts w:ascii="Dax-Regular" w:hAnsi="Dax-Regular"/>
+          <w:lang w:val="es-419"/>
+        </w:rPr>
+        <w:t xml:space="preserve"> donde </w:t>
+      </w:r>
+      <m:oMath>
+        <m:r>
+          <w:rPr>
+            <w:rFonts w:ascii="Cambria Math" w:hAnsi="Cambria Math"/>
+            <w:lang w:val="es-419"/>
+          </w:rPr>
+          <m:t>α</m:t>
+        </m:r>
+      </m:oMath>
+      <w:r>
+        <w:rPr>
+          <w:rFonts w:ascii="Dax-Regular" w:hAnsi="Dax-Regular"/>
+          <w:lang w:val="es-419"/>
+        </w:rPr>
+        <w:t xml:space="preserve"> es el factor de carga, </w:t>
+      </w:r>
+      <m:oMath>
+        <m:r>
+          <w:rPr>
+            <w:rFonts w:ascii="Cambria Math" w:hAnsi="Cambria Math"/>
+            <w:lang w:val="es-419"/>
+          </w:rPr>
+          <m:t>M</m:t>
+        </m:r>
+      </m:oMath>
+      <w:r>
+        <w:rPr>
+          <w:rFonts w:ascii="Dax-Regular" w:hAnsi="Dax-Regular"/>
+          <w:lang w:val="es-419"/>
+        </w:rPr>
+        <w:t xml:space="preserve"> es el número de elementos que se espera almacenar inicialmente y </w:t>
+      </w:r>
+      <m:oMath>
+        <m:r>
+          <w:rPr>
+            <w:rFonts w:ascii="Cambria Math" w:hAnsi="Cambria Math"/>
+            <w:lang w:val="es-419"/>
+          </w:rPr>
+          <m:t>N</m:t>
+        </m:r>
+      </m:oMath>
+      <w:r>
+        <w:rPr>
+          <w:rFonts w:ascii="Dax-Regular" w:hAnsi="Dax-Regular"/>
+          <w:lang w:val="es-419"/>
+        </w:rPr>
+        <w:t xml:space="preserve"> es la cantidad de elementos necesaria para hacer re-hash</w:t>
+      </w:r>
+      <w:r>
+        <w:rPr>
+          <w:rFonts w:ascii="Dax-Regular" w:hAnsi="Dax-Regular"/>
+          <w:lang w:val="es-419"/>
+        </w:rPr>
+        <w:t>:</w:t>
+      </w:r>
+    </w:p>
+    <w:p>
+      <w:pPr>
+        <w:spacing w:after="0"/>
+        <w:jc w:val="both"/>
+        <w:rPr>
+          <w:rFonts w:ascii="Dax-Regular" w:hAnsi="Dax-Regular"/>
+          <w:lang w:val="es-419"/>
+        </w:rPr>
+      </w:pPr>
+    </w:p>
+    <w:p>
+      <w:pPr>
+        <w:spacing w:after="0"/>
+        <w:jc w:val="both"/>
+        <w:rPr>
+          <w:rFonts w:ascii="Dax-Regular" w:hAnsi="Dax-Regular"/>
+          <w:lang w:val="es-419"/>
+        </w:rPr>
+      </w:pPr>
+      <m:oMathPara>
+        <m:oMath>
+          <m:r>
+            <w:rPr>
+              <w:rFonts w:ascii="Cambria Math" w:hAnsi="Cambria Math"/>
+              <w:lang w:val="es-419"/>
+            </w:rPr>
+            <m:t>α=N/M</m:t>
+          </m:r>
+        </m:oMath>
+      </m:oMathPara>
+    </w:p>
+    <w:p>
+      <w:pPr>
+        <w:spacing w:after="0"/>
+        <w:jc w:val="both"/>
+        <w:rPr>
+          <w:rFonts w:ascii="Dax-Regular" w:hAnsi="Dax-Regular"/>
+          <w:lang w:val="es-419"/>
+        </w:rPr>
+      </w:pPr>
+    </w:p>
+    <w:p>
+      <w:pPr>
+        <w:spacing w:after="0"/>
+        <w:jc w:val="both"/>
+        <w:rPr>
+          <w:rFonts w:ascii="Dax-Regular" w:hAnsi="Dax-Regular"/>
+          <w:lang w:val="es-419"/>
+        </w:rPr>
+      </w:pPr>
+      <w:r>
+        <w:rPr>
+          <w:rFonts w:ascii="Dax-Regular" w:hAnsi="Dax-Regular"/>
+          <w:lang w:val="es-419"/>
+        </w:rPr>
+        <w:t>Al reemplazar los valores que se determinan por medio de la declaración de la llave “authors” se obtiene:</w:t>
+      </w:r>
+    </w:p>
+    <w:p>
+      <w:pPr>
+        <w:spacing w:after="0"/>
+        <w:jc w:val="both"/>
+        <w:rPr>
+          <w:rFonts w:ascii="Dax-Regular" w:hAnsi="Dax-Regular"/>
+          <w:lang w:val="es-419"/>
+        </w:rPr>
+      </w:pPr>
+    </w:p>
+    <w:p>
+      <w:pPr>
+        <w:spacing w:after="0"/>
+        <w:jc w:val="both"/>
+        <w:rPr>
+          <w:rFonts w:ascii="Dax-Regular" w:hAnsi="Dax-Regular"/>
+          <w:lang w:val="es-419"/>
+        </w:rPr>
+      </w:pPr>
+      <m:oMathPara>
+        <m:oMath>
+          <m:r>
+            <w:rPr>
+              <w:rFonts w:ascii="Cambria Math" w:hAnsi="Cambria Math"/>
+              <w:lang w:val="es-419"/>
+            </w:rPr>
+            <m:t>4.0</m:t>
+          </m:r>
+          <m:r>
+            <w:rPr>
+              <w:rFonts w:ascii="Cambria Math" w:hAnsi="Cambria Math"/>
+              <w:lang w:val="es-419"/>
+            </w:rPr>
+            <m:t>=N/</m:t>
+          </m:r>
+          <m:r>
+            <w:rPr>
+              <w:rFonts w:ascii="Cambria Math" w:hAnsi="Cambria Math"/>
+              <w:lang w:val="es-419"/>
+            </w:rPr>
+            <m:t>800</m:t>
+          </m:r>
+        </m:oMath>
+      </m:oMathPara>
+    </w:p>
+    <w:p>
+      <w:pPr>
+        <w:spacing w:after="0"/>
+        <w:jc w:val="both"/>
+        <w:rPr>
+          <w:rFonts w:ascii="Dax-Regular" w:hAnsi="Dax-Regular"/>
+          <w:lang w:val="es-419"/>
+        </w:rPr>
+      </w:pPr>
+    </w:p>
+    <w:p>
+      <w:pPr>
+        <w:spacing w:after="0"/>
+        <w:jc w:val="both"/>
+        <w:rPr>
+          <w:rFonts w:ascii="Dax-Regular" w:hAnsi="Dax-Regular"/>
+          <w:lang w:val="es-419"/>
+        </w:rPr>
+      </w:pPr>
+      <m:oMathPara>
+        <m:oMath>
+          <m:r>
+            <w:rPr>
+              <w:rFonts w:ascii="Cambria Math" w:hAnsi="Cambria Math"/>
+              <w:lang w:val="es-419"/>
+            </w:rPr>
+            <m:t>4.0</m:t>
+          </m:r>
+          <m:r>
+            <w:rPr>
+              <w:rFonts w:ascii="Cambria Math" w:hAnsi="Cambria Math"/>
+              <w:lang w:val="es-419"/>
+            </w:rPr>
+            <m:t>×800</m:t>
+          </m:r>
+          <m:r>
+            <w:rPr>
+              <w:rFonts w:ascii="Cambria Math" w:hAnsi="Cambria Math"/>
+              <w:lang w:val="es-419"/>
+            </w:rPr>
+            <m:t>=N</m:t>
+          </m:r>
+        </m:oMath>
+      </m:oMathPara>
+    </w:p>
+    <w:p>
+      <w:pPr>
+        <w:spacing w:after="0"/>
+        <w:jc w:val="both"/>
+        <w:rPr>
+          <w:rFonts w:ascii="Dax-Regular" w:hAnsi="Dax-Regular"/>
+          <w:lang w:val="es-419"/>
+        </w:rPr>
+      </w:pPr>
+    </w:p>
+    <w:p>
+      <w:pPr>
+        <w:spacing w:after="0"/>
+        <w:jc w:val="both"/>
+        <w:rPr>
+          <w:rFonts w:ascii="Dax-Regular" w:hAnsi="Dax-Regular"/>
+          <w:lang w:val="es-419"/>
+        </w:rPr>
+      </w:pPr>
+      <m:oMathPara>
+        <m:oMath>
+          <m:r>
+            <w:rPr>
+              <w:rFonts w:ascii="Cambria Math" w:hAnsi="Cambria Math"/>
+              <w:lang w:val="es-419"/>
+            </w:rPr>
+            <w:lastRenderedPageBreak/>
+            <m:t>N</m:t>
+          </m:r>
+          <m:r>
+            <w:rPr>
+              <w:rFonts w:ascii="Cambria Math" w:hAnsi="Cambria Math"/>
+              <w:lang w:val="es-419"/>
+            </w:rPr>
+            <m:t>=3200</m:t>
+          </m:r>
+        </m:oMath>
+      </m:oMathPara>
+    </w:p>
+    <w:p>
+      <w:pPr>
+        <w:spacing w:after="0"/>
+        <w:jc w:val="both"/>
+        <w:rPr>
+          <w:rFonts w:ascii="Dax-Regular" w:hAnsi="Dax-Regular"/>
+          <w:lang w:val="es-419"/>
+        </w:rPr>
+      </w:pPr>
+    </w:p>
+    <w:p>
+      <w:pPr>
+        <w:spacing w:after="0"/>
+        <w:jc w:val="both"/>
+        <w:rPr>
+          <w:rFonts w:ascii="Dax-Regular" w:hAnsi="Dax-Regular"/>
+          <w:lang w:val="es-419"/>
+        </w:rPr>
+      </w:pPr>
+      <w:r>
+        <w:rPr>
+          <w:rFonts w:ascii="Dax-Regular" w:hAnsi="Dax-Regular"/>
+          <w:lang w:val="es-419"/>
+        </w:rPr>
+        <w:t xml:space="preserve">Por lo que se puede concluir que se necesitan agregar 3200 elementos para hacer el re-hash de la tabla. </w:t>
+      </w:r>
+    </w:p>
+    <w:p>
+      <w:pPr>
+        <w:spacing w:after="0"/>
+        <w:jc w:val="both"/>
+        <w:rPr>
+          <w:rFonts w:ascii="Dax-Regular" w:hAnsi="Dax-Regular"/>
+          <w:lang w:val="es-419"/>
+        </w:rPr>
+      </w:pPr>
+    </w:p>
+    <w:p>
+      <w:pPr>
+        <w:pStyle w:val="Prrafodelista"/>
         <w:numPr>
           <w:ilvl w:val="0"/>
           <w:numId w:val="1"/>
@@ -205,7 +771,6 @@
         </w:rPr>
         <w:t>¿Qué hace la instrucción “</w:t>
       </w:r>
-      <w:proofErr w:type="spellStart"/>
       <w:r>
         <w:rPr>
           <w:rFonts w:ascii="Dax-Regular" w:hAnsi="Dax-Regular"/>
@@ -213,17 +778,7 @@
           <w:bCs/>
           <w:lang w:val="es-419"/>
         </w:rPr>
-        <w:t>mp.put</w:t>
-      </w:r>
-      <w:proofErr w:type="spellEnd"/>
-      <w:r>
-        <w:rPr>
-          <w:rFonts w:ascii="Dax-Regular" w:hAnsi="Dax-Regular"/>
-          <w:b/>
-          <w:bCs/>
-          <w:lang w:val="es-419"/>
-        </w:rPr>
-        <w:t>(...)”</w:t>
+        <w:t>mp.put(...)”</w:t>
       </w:r>
       <w:r>
         <w:rPr>
@@ -235,7 +790,219 @@
     </w:p>
     <w:p>
       <w:pPr>
-        <w:pStyle w:val="ListParagraph"/>
+        <w:spacing w:after="0"/>
+        <w:jc w:val="both"/>
+        <w:rPr>
+          <w:rFonts w:ascii="Dax-Regular" w:hAnsi="Dax-Regular"/>
+          <w:lang w:val="es-419"/>
+        </w:rPr>
+      </w:pPr>
+    </w:p>
+    <w:p>
+      <w:pPr>
+        <w:spacing w:after="0"/>
+        <w:jc w:val="both"/>
+        <w:rPr>
+          <w:rFonts w:ascii="Dax-Regular" w:hAnsi="Dax-Regular"/>
+          <w:lang w:val="es-419"/>
+        </w:rPr>
+      </w:pPr>
+      <w:r>
+        <w:rPr>
+          <w:rFonts w:ascii="Dax-Regular" w:hAnsi="Dax-Regular"/>
+          <w:lang w:val="es-419"/>
+        </w:rPr>
+        <w:t>Dentro de la función addBook, la instrucción m.put</w:t>
+      </w:r>
+      <w:r>
+        <w:rPr>
+          <w:rFonts w:ascii="Dax-Regular" w:hAnsi="Dax-Regular"/>
+          <w:lang w:val="es-419"/>
+        </w:rPr>
+        <w:t xml:space="preserve"> se encarga de mandera general, de agregar parejas de </w:t>
+      </w:r>
+      <w:r>
+        <w:rPr>
+          <w:rFonts w:ascii="Dax-Regular" w:hAnsi="Dax-Regular"/>
+          <w:lang w:val="es-419"/>
+        </w:rPr>
+        <w:t>&lt;</w:t>
+      </w:r>
+      <w:r>
+        <w:rPr>
+          <w:rFonts w:ascii="Dax-Regular" w:hAnsi="Dax-Regular"/>
+          <w:lang w:val="es-419"/>
+        </w:rPr>
+        <w:t>l</w:t>
+      </w:r>
+      <w:r>
+        <w:rPr>
+          <w:rFonts w:ascii="Dax-Regular" w:hAnsi="Dax-Regular"/>
+          <w:lang w:val="es-419"/>
+        </w:rPr>
+        <w:t>lave, valor&gt;</w:t>
+      </w:r>
+      <w:r>
+        <w:rPr>
+          <w:rFonts w:ascii="Dax-Regular" w:hAnsi="Dax-Regular"/>
+          <w:lang w:val="es-419"/>
+        </w:rPr>
+        <w:t xml:space="preserve"> a un mapa</w:t>
+      </w:r>
+      <w:r>
+        <w:rPr>
+          <w:rFonts w:ascii="Dax-Regular" w:hAnsi="Dax-Regular"/>
+          <w:lang w:val="es-419"/>
+        </w:rPr>
+        <w:t xml:space="preserve">, </w:t>
+      </w:r>
+      <w:r>
+        <w:rPr>
+          <w:rFonts w:ascii="Dax-Regular" w:hAnsi="Dax-Regular"/>
+          <w:lang w:val="es-419"/>
+        </w:rPr>
+        <w:t>o en caso de que ya exista esa llave dentro</w:t>
+      </w:r>
+      <w:r>
+        <w:rPr>
+          <w:rFonts w:ascii="Dax-Regular" w:hAnsi="Dax-Regular"/>
+          <w:lang w:val="es-419"/>
+        </w:rPr>
+        <w:t xml:space="preserve"> de la tabla</w:t>
+      </w:r>
+      <w:r>
+        <w:rPr>
+          <w:rFonts w:ascii="Dax-Regular" w:hAnsi="Dax-Regular"/>
+          <w:lang w:val="es-419"/>
+        </w:rPr>
+        <w:t>, se reemplaza el valor por con el nuevo</w:t>
+      </w:r>
+      <w:r>
+        <w:rPr>
+          <w:rFonts w:ascii="Dax-Regular" w:hAnsi="Dax-Regular"/>
+          <w:lang w:val="es-419"/>
+        </w:rPr>
+        <w:t>.</w:t>
+      </w:r>
+      <w:r>
+        <w:rPr>
+          <w:rFonts w:ascii="Dax-Regular" w:hAnsi="Dax-Regular"/>
+          <w:lang w:val="es-419"/>
+        </w:rPr>
+        <w:t xml:space="preserve"> Esta función recibe como parámetros</w:t>
+      </w:r>
+      <w:r>
+        <w:rPr>
+          <w:rFonts w:ascii="Dax-Regular" w:hAnsi="Dax-Regular"/>
+          <w:lang w:val="es-419"/>
+        </w:rPr>
+        <w:t>:</w:t>
+      </w:r>
+      <w:r>
+        <w:rPr>
+          <w:rFonts w:ascii="Dax-Regular" w:hAnsi="Dax-Regular"/>
+          <w:lang w:val="es-419"/>
+        </w:rPr>
+        <w:t xml:space="preserve"> el mapa en el que se desea guadrar la pareja, la llave y el valor. De manera específica, la in</w:t>
+      </w:r>
+      <w:r>
+        <w:rPr>
+          <w:rFonts w:ascii="Dax-Regular" w:hAnsi="Dax-Regular"/>
+          <w:lang w:val="es-419"/>
+        </w:rPr>
+        <w:t>str</w:t>
+      </w:r>
+      <w:r>
+        <w:rPr>
+          <w:rFonts w:ascii="Dax-Regular" w:hAnsi="Dax-Regular"/>
+          <w:lang w:val="es-419"/>
+        </w:rPr>
+        <w:t>ucción m.put en la función “addBook”</w:t>
+      </w:r>
+      <w:r>
+        <w:rPr>
+          <w:rFonts w:ascii="Dax-Regular" w:hAnsi="Dax-Regular"/>
+          <w:lang w:val="es-419"/>
+        </w:rPr>
+        <w:t>,</w:t>
+      </w:r>
+      <w:r>
+        <w:rPr>
+          <w:rFonts w:ascii="Dax-Regular" w:hAnsi="Dax-Regular"/>
+          <w:lang w:val="es-419"/>
+        </w:rPr>
+        <w:t xml:space="preserve"> se encarga de agregar en el mapa “catalog[“booksIds”]” el ID de cada libro como llave, y la información de cada libro respectívamente como valor. Adicionalmente, esta instrucciónn retorna el mapa </w:t>
+      </w:r>
+      <w:r>
+        <w:rPr>
+          <w:rFonts w:ascii="Dax-Regular" w:hAnsi="Dax-Regular"/>
+          <w:lang w:val="es-419"/>
+        </w:rPr>
+        <w:t xml:space="preserve">“catalog[“booksIds”]” </w:t>
+      </w:r>
+      <w:r>
+        <w:rPr>
+          <w:rFonts w:ascii="Dax-Regular" w:hAnsi="Dax-Regular"/>
+          <w:lang w:val="es-419"/>
+        </w:rPr>
+        <w:t xml:space="preserve">con la nueva pareja </w:t>
+      </w:r>
+      <w:r>
+        <w:rPr>
+          <w:rFonts w:ascii="Dax-Regular" w:hAnsi="Dax-Regular"/>
+          <w:lang w:val="es-419"/>
+        </w:rPr>
+        <w:t>&lt;</w:t>
+      </w:r>
+      <w:r>
+        <w:rPr>
+          <w:rFonts w:ascii="Dax-Regular" w:hAnsi="Dax-Regular"/>
+          <w:lang w:val="es-419"/>
+        </w:rPr>
+        <w:t>book[“goodreads_book_id”]</w:t>
+      </w:r>
+      <w:r>
+        <w:rPr>
+          <w:rFonts w:ascii="Dax-Regular" w:hAnsi="Dax-Regular"/>
+          <w:lang w:val="es-419"/>
+        </w:rPr>
+        <w:t xml:space="preserve">, </w:t>
+      </w:r>
+      <w:r>
+        <w:rPr>
+          <w:rFonts w:ascii="Dax-Regular" w:hAnsi="Dax-Regular"/>
+          <w:lang w:val="es-419"/>
+        </w:rPr>
+        <w:t>book</w:t>
+      </w:r>
+      <w:r>
+        <w:rPr>
+          <w:rFonts w:ascii="Dax-Regular" w:hAnsi="Dax-Regular"/>
+          <w:lang w:val="es-419"/>
+        </w:rPr>
+        <w:t>&gt;</w:t>
+      </w:r>
+      <w:r>
+        <w:rPr>
+          <w:rFonts w:ascii="Dax-Regular" w:hAnsi="Dax-Regular"/>
+          <w:lang w:val="es-419"/>
+        </w:rPr>
+        <w:t xml:space="preserve">. </w:t>
+      </w:r>
+    </w:p>
+    <w:p>
+      <w:pPr>
+        <w:spacing w:after="0"/>
+        <w:jc w:val="both"/>
+        <w:rPr>
+          <w:rFonts w:ascii="Dax-Regular" w:hAnsi="Dax-Regular"/>
+          <w:lang w:val="es-419"/>
+        </w:rPr>
+      </w:pPr>
+    </w:p>
+    <w:p>
+      <w:pPr>
+        <w:pStyle w:val="Prrafodelista"/>
         <w:numPr>
           <w:ilvl w:val="0"/>
           <w:numId w:val="1"/>
@@ -320,7 +1087,107 @@
     </w:p>
     <w:p>
       <w:pPr>
-        <w:pStyle w:val="ListParagraph"/>
+        <w:spacing w:after="0"/>
+        <w:jc w:val="both"/>
+        <w:rPr>
+          <w:rFonts w:ascii="Dax-Regular" w:hAnsi="Dax-Regular"/>
+          <w:lang w:val="es-419"/>
+        </w:rPr>
+      </w:pPr>
+    </w:p>
+    <w:p>
+      <w:pPr>
+        <w:spacing w:after="0"/>
+        <w:jc w:val="both"/>
+        <w:rPr>
+          <w:rFonts w:ascii="Dax-Regular" w:hAnsi="Dax-Regular"/>
+          <w:lang w:val="es-419"/>
+        </w:rPr>
+      </w:pPr>
+      <w:r>
+        <w:rPr>
+          <w:rFonts w:ascii="Dax-Regular" w:hAnsi="Dax-Regular"/>
+          <w:lang w:val="es-419"/>
+        </w:rPr>
+        <w:t xml:space="preserve">En la instrucción mp.put, </w:t>
+      </w:r>
+      <w:r>
+        <w:rPr>
+          <w:rFonts w:ascii="Dax-Regular" w:hAnsi="Dax-Regular"/>
+          <w:lang w:val="es-ES"/>
+        </w:rPr>
+        <w:t>“book[‘goodreads_book_id’]”</w:t>
+      </w:r>
+      <w:r>
+        <w:rPr>
+          <w:rFonts w:ascii="Dax-Regular" w:hAnsi="Dax-Regular"/>
+          <w:lang w:val="es-ES"/>
+        </w:rPr>
+        <w:t xml:space="preserve"> </w:t>
+      </w:r>
+      <w:r>
+        <w:rPr>
+          <w:rFonts w:ascii="Dax-Regular" w:hAnsi="Dax-Regular"/>
+          <w:lang w:val="es-ES"/>
+        </w:rPr>
+        <w:t xml:space="preserve">corresponde a la llave que desea agregarse el mapa </w:t>
+      </w:r>
+      <w:r>
+        <w:rPr>
+          <w:rFonts w:ascii="Dax-Regular" w:hAnsi="Dax-Regular"/>
+          <w:lang w:val="es-419"/>
+        </w:rPr>
+        <w:t>“catalog[“booksIds”]”</w:t>
+      </w:r>
+      <w:r>
+        <w:rPr>
+          <w:rFonts w:ascii="Dax-Regular" w:hAnsi="Dax-Regular"/>
+          <w:lang w:val="es-419"/>
+        </w:rPr>
+        <w:t>. En este caso, la llave será el ID de</w:t>
+      </w:r>
+      <w:r>
+        <w:rPr>
+          <w:rFonts w:ascii="Dax-Regular" w:hAnsi="Dax-Regular"/>
+          <w:lang w:val="es-419"/>
+        </w:rPr>
+        <w:t>l</w:t>
+      </w:r>
+      <w:r>
+        <w:rPr>
+          <w:rFonts w:ascii="Dax-Regular" w:hAnsi="Dax-Regular"/>
+          <w:lang w:val="es-419"/>
+        </w:rPr>
+        <w:t xml:space="preserve"> libro </w:t>
+      </w:r>
+      <w:r>
+        <w:rPr>
+          <w:rFonts w:ascii="Dax-Regular" w:hAnsi="Dax-Regular"/>
+          <w:lang w:val="es-419"/>
+        </w:rPr>
+        <w:t xml:space="preserve">que desea agregarse </w:t>
+      </w:r>
+      <w:r>
+        <w:rPr>
+          <w:rFonts w:ascii="Dax-Regular" w:hAnsi="Dax-Regular"/>
+          <w:lang w:val="es-419"/>
+        </w:rPr>
+        <w:t xml:space="preserve">en el catálogo. </w:t>
+      </w:r>
+    </w:p>
+    <w:p>
+      <w:pPr>
+        <w:spacing w:after="0"/>
+        <w:jc w:val="both"/>
+        <w:rPr>
+          <w:rFonts w:ascii="Dax-Regular" w:hAnsi="Dax-Regular"/>
+          <w:lang w:val="es-419"/>
+        </w:rPr>
+      </w:pPr>
+    </w:p>
+    <w:p>
+      <w:pPr>
+        <w:pStyle w:val="Prrafodelista"/>
         <w:numPr>
           <w:ilvl w:val="0"/>
           <w:numId w:val="1"/>
@@ -385,7 +1252,410 @@
     </w:p>
     <w:p>
       <w:pPr>
-        <w:pStyle w:val="ListParagraph"/>
+        <w:spacing w:after="0"/>
+        <w:jc w:val="both"/>
+        <w:rPr>
+          <w:rFonts w:ascii="Dax-Regular" w:hAnsi="Dax-Regular"/>
+          <w:lang w:val="es-419"/>
+        </w:rPr>
+      </w:pPr>
+    </w:p>
+    <w:p>
+      <w:pPr>
+        <w:spacing w:after="0"/>
+        <w:jc w:val="both"/>
+        <w:rPr>
+          <w:rFonts w:ascii="Dax-Regular" w:hAnsi="Dax-Regular"/>
+        </w:rPr>
+      </w:pPr>
+      <w:r>
+        <w:rPr>
+          <w:rFonts w:ascii="Dax-Regular" w:hAnsi="Dax-Regular"/>
+          <w:lang w:val="es-419"/>
+        </w:rPr>
+        <w:t xml:space="preserve">En la instrucción mp.put, </w:t>
+      </w:r>
+      <w:r>
+        <w:rPr>
+          <w:rFonts w:ascii="Dax-Regular" w:hAnsi="Dax-Regular"/>
+          <w:lang w:val="es-ES"/>
+        </w:rPr>
+        <w:t>“book</w:t>
+      </w:r>
+      <w:r>
+        <w:rPr>
+          <w:rFonts w:ascii="Dax-Regular" w:hAnsi="Dax-Regular"/>
+          <w:lang w:val="es-ES"/>
+        </w:rPr>
+        <w:t xml:space="preserve">” </w:t>
+      </w:r>
+      <w:r>
+        <w:rPr>
+          <w:rFonts w:ascii="Dax-Regular" w:hAnsi="Dax-Regular"/>
+          <w:lang w:val="es-ES"/>
+        </w:rPr>
+        <w:t xml:space="preserve">corresponde </w:t>
+      </w:r>
+      <w:r>
+        <w:rPr>
+          <w:rFonts w:ascii="Dax-Regular" w:hAnsi="Dax-Regular"/>
+          <w:lang w:val="es-ES"/>
+        </w:rPr>
+        <w:t xml:space="preserve">al valor </w:t>
+      </w:r>
+      <w:r>
+        <w:rPr>
+          <w:rFonts w:ascii="Dax-Regular" w:hAnsi="Dax-Regular"/>
+          <w:lang w:val="es-ES"/>
+        </w:rPr>
+        <w:t xml:space="preserve"> que desea agregarse el mapa </w:t>
+      </w:r>
+      <w:r>
+        <w:rPr>
+          <w:rFonts w:ascii="Dax-Regular" w:hAnsi="Dax-Regular"/>
+          <w:lang w:val="es-419"/>
+        </w:rPr>
+        <w:t xml:space="preserve">“catalog[“booksIds”]”. En este caso, </w:t>
+      </w:r>
+      <w:r>
+        <w:rPr>
+          <w:rFonts w:ascii="Dax-Regular" w:hAnsi="Dax-Regular"/>
+          <w:lang w:val="es-419"/>
+        </w:rPr>
+        <w:t xml:space="preserve">el valor correponde a toda la infromación de un libro en específico. En book </w:t>
+      </w:r>
+      <w:r>
+        <w:rPr>
+          <w:rFonts w:ascii="Dax-Regular" w:hAnsi="Dax-Regular"/>
+          <w:lang w:val="es-419"/>
+        </w:rPr>
+        <w:t>s</w:t>
+      </w:r>
+      <w:r>
+        <w:rPr>
+          <w:rFonts w:ascii="Dax-Regular" w:hAnsi="Dax-Regular"/>
+          <w:lang w:val="es-419"/>
+        </w:rPr>
+        <w:t xml:space="preserve">e guarda una lista de tuplas con la información de un libro en específico. </w:t>
+      </w:r>
+      <w:r>
+        <w:rPr>
+          <w:rFonts w:ascii="Dax-Regular" w:hAnsi="Dax-Regular"/>
+        </w:rPr>
+        <w:t xml:space="preserve">La </w:t>
+      </w:r>
+      <w:r>
+        <w:rPr>
+          <w:rFonts w:ascii="Dax-Regular" w:hAnsi="Dax-Regular"/>
+          <w:b/>
+          <w:bCs/>
+          <w:i/>
+          <w:iCs/>
+          <w:highlight w:val="cyan"/>
+        </w:rPr>
+        <w:t>información</w:t>
+      </w:r>
+      <w:r>
+        <w:rPr>
+          <w:rFonts w:ascii="Dax-Regular" w:hAnsi="Dax-Regular"/>
+        </w:rPr>
+        <w:t xml:space="preserve"> que se almacena por cada libro es la siguiente: </w:t>
+      </w:r>
+      <w:r>
+        <w:rPr>
+          <w:rFonts w:ascii="Dax-Regular" w:hAnsi="Dax-Regular"/>
+        </w:rPr>
+        <w:t>'book_id'</w:t>
+      </w:r>
+      <w:r>
+        <w:rPr>
+          <w:rFonts w:ascii="Dax-Regular" w:hAnsi="Dax-Regular"/>
+        </w:rPr>
+        <w:t xml:space="preserve">, </w:t>
+      </w:r>
+      <w:r>
+        <w:rPr>
+          <w:rFonts w:ascii="Dax-Regular" w:hAnsi="Dax-Regular"/>
+        </w:rPr>
+        <w:t>'goodreads_book_id'</w:t>
+      </w:r>
+      <w:r>
+        <w:rPr>
+          <w:rFonts w:ascii="Dax-Regular" w:hAnsi="Dax-Regular"/>
+        </w:rPr>
+        <w:t xml:space="preserve">, </w:t>
+      </w:r>
+      <w:r>
+        <w:rPr>
+          <w:rFonts w:ascii="Dax-Regular" w:hAnsi="Dax-Regular"/>
+        </w:rPr>
+        <w:t>'best_book_id'</w:t>
+      </w:r>
+      <w:r>
+        <w:rPr>
+          <w:rFonts w:ascii="Dax-Regular" w:hAnsi="Dax-Regular"/>
+        </w:rPr>
+        <w:t xml:space="preserve">, </w:t>
+      </w:r>
+      <w:r>
+        <w:rPr>
+          <w:rFonts w:ascii="Dax-Regular" w:hAnsi="Dax-Regular"/>
+        </w:rPr>
+        <w:t>'work_id'</w:t>
+      </w:r>
+      <w:r>
+        <w:rPr>
+          <w:rFonts w:ascii="Dax-Regular" w:hAnsi="Dax-Regular"/>
+        </w:rPr>
+        <w:t xml:space="preserve">, </w:t>
+      </w:r>
+      <w:r>
+        <w:rPr>
+          <w:rFonts w:ascii="Dax-Regular" w:hAnsi="Dax-Regular"/>
+        </w:rPr>
+        <w:t>'books_count'</w:t>
+      </w:r>
+      <w:r>
+        <w:rPr>
+          <w:rFonts w:ascii="Dax-Regular" w:hAnsi="Dax-Regular"/>
+        </w:rPr>
+        <w:t xml:space="preserve">, </w:t>
+      </w:r>
+      <w:r>
+        <w:rPr>
+          <w:rFonts w:ascii="Dax-Regular" w:hAnsi="Dax-Regular"/>
+        </w:rPr>
+        <w:t>'isbn'</w:t>
+      </w:r>
+      <w:r>
+        <w:rPr>
+          <w:rFonts w:ascii="Dax-Regular" w:hAnsi="Dax-Regular"/>
+        </w:rPr>
+        <w:t xml:space="preserve">, </w:t>
+      </w:r>
+      <w:r>
+        <w:rPr>
+          <w:rFonts w:ascii="Dax-Regular" w:hAnsi="Dax-Regular"/>
+        </w:rPr>
+        <w:t>'isbn13'</w:t>
+      </w:r>
+      <w:r>
+        <w:rPr>
+          <w:rFonts w:ascii="Dax-Regular" w:hAnsi="Dax-Regular"/>
+        </w:rPr>
+        <w:t xml:space="preserve">, </w:t>
+      </w:r>
+      <w:r>
+        <w:rPr>
+          <w:rFonts w:ascii="Dax-Regular" w:hAnsi="Dax-Regular"/>
+        </w:rPr>
+        <w:t>'authors'</w:t>
+      </w:r>
+      <w:r>
+        <w:rPr>
+          <w:rFonts w:ascii="Dax-Regular" w:hAnsi="Dax-Regular"/>
+        </w:rPr>
+        <w:t xml:space="preserve">, </w:t>
+      </w:r>
+      <w:r>
+        <w:rPr>
+          <w:rFonts w:ascii="Dax-Regular" w:hAnsi="Dax-Regular"/>
+        </w:rPr>
+        <w:t>'original_publication_year'</w:t>
+      </w:r>
+      <w:r>
+        <w:rPr>
+          <w:rFonts w:ascii="Dax-Regular" w:hAnsi="Dax-Regular"/>
+        </w:rPr>
+        <w:t xml:space="preserve">, </w:t>
+      </w:r>
+      <w:r>
+        <w:rPr>
+          <w:rFonts w:ascii="Dax-Regular" w:hAnsi="Dax-Regular"/>
+        </w:rPr>
+        <w:t>'original_title'</w:t>
+      </w:r>
+      <w:r>
+        <w:rPr>
+          <w:rFonts w:ascii="Dax-Regular" w:hAnsi="Dax-Regular"/>
+        </w:rPr>
+        <w:t xml:space="preserve">, </w:t>
+      </w:r>
+      <w:r>
+        <w:rPr>
+          <w:rFonts w:ascii="Dax-Regular" w:hAnsi="Dax-Regular"/>
+        </w:rPr>
+        <w:t>'title'</w:t>
+      </w:r>
+      <w:r>
+        <w:rPr>
+          <w:rFonts w:ascii="Dax-Regular" w:hAnsi="Dax-Regular"/>
+        </w:rPr>
+        <w:t xml:space="preserve">, </w:t>
+      </w:r>
+      <w:r>
+        <w:rPr>
+          <w:rFonts w:ascii="Dax-Regular" w:hAnsi="Dax-Regular"/>
+        </w:rPr>
+        <w:t>'language_code'</w:t>
+      </w:r>
+      <w:r>
+        <w:rPr>
+          <w:rFonts w:ascii="Dax-Regular" w:hAnsi="Dax-Regular"/>
+        </w:rPr>
+        <w:t>,</w:t>
+      </w:r>
+      <w:r>
+        <w:rPr>
+          <w:rFonts w:ascii="Dax-Regular" w:hAnsi="Dax-Regular"/>
+        </w:rPr>
+        <w:t xml:space="preserve"> </w:t>
+      </w:r>
+      <w:r>
+        <w:rPr>
+          <w:rFonts w:ascii="Dax-Regular" w:hAnsi="Dax-Regular"/>
+        </w:rPr>
+        <w:t>'average_rating'</w:t>
+      </w:r>
+      <w:r>
+        <w:rPr>
+          <w:rFonts w:ascii="Dax-Regular" w:hAnsi="Dax-Regular"/>
+        </w:rPr>
+        <w:t xml:space="preserve">, </w:t>
+      </w:r>
+      <w:r>
+        <w:rPr>
+          <w:rFonts w:ascii="Dax-Regular" w:hAnsi="Dax-Regular"/>
+        </w:rPr>
+        <w:t>'ratings_count'</w:t>
+      </w:r>
+      <w:r>
+        <w:rPr>
+          <w:rFonts w:ascii="Dax-Regular" w:hAnsi="Dax-Regular"/>
+        </w:rPr>
+        <w:t xml:space="preserve">, </w:t>
+      </w:r>
+      <w:r>
+        <w:rPr>
+          <w:rFonts w:ascii="Dax-Regular" w:hAnsi="Dax-Regular"/>
+        </w:rPr>
+        <w:t>'work_ratings_count'</w:t>
+      </w:r>
+      <w:r>
+        <w:rPr>
+          <w:rFonts w:ascii="Dax-Regular" w:hAnsi="Dax-Regular"/>
+        </w:rPr>
+        <w:t xml:space="preserve">, </w:t>
+      </w:r>
+      <w:r>
+        <w:rPr>
+          <w:rFonts w:ascii="Dax-Regular" w:hAnsi="Dax-Regular"/>
+        </w:rPr>
+        <w:t>'work_text_reviews_count'</w:t>
+      </w:r>
+      <w:r>
+        <w:rPr>
+          <w:rFonts w:ascii="Dax-Regular" w:hAnsi="Dax-Regular"/>
+        </w:rPr>
+        <w:t xml:space="preserve">, </w:t>
+      </w:r>
+      <w:r>
+        <w:rPr>
+          <w:rFonts w:ascii="Dax-Regular" w:hAnsi="Dax-Regular"/>
+        </w:rPr>
+        <w:t>'ratings_1'</w:t>
+      </w:r>
+      <w:r>
+        <w:rPr>
+          <w:rFonts w:ascii="Dax-Regular" w:hAnsi="Dax-Regular"/>
+        </w:rPr>
+        <w:t xml:space="preserve">, </w:t>
+      </w:r>
+      <w:r>
+        <w:rPr>
+          <w:rFonts w:ascii="Dax-Regular" w:hAnsi="Dax-Regular"/>
+        </w:rPr>
+        <w:t>'ratings_2'</w:t>
+      </w:r>
+      <w:r>
+        <w:rPr>
+          <w:rFonts w:ascii="Dax-Regular" w:hAnsi="Dax-Regular"/>
+        </w:rPr>
+        <w:t xml:space="preserve">, </w:t>
+      </w:r>
+      <w:r>
+        <w:rPr>
+          <w:rFonts w:ascii="Dax-Regular" w:hAnsi="Dax-Regular"/>
+        </w:rPr>
+        <w:t>'ratings_3'</w:t>
+      </w:r>
+      <w:r>
+        <w:rPr>
+          <w:rFonts w:ascii="Dax-Regular" w:hAnsi="Dax-Regular"/>
+        </w:rPr>
+        <w:t xml:space="preserve">, </w:t>
+      </w:r>
+      <w:r>
+        <w:rPr>
+          <w:rFonts w:ascii="Dax-Regular" w:hAnsi="Dax-Regular"/>
+        </w:rPr>
+        <w:t>'ratings_4'</w:t>
+      </w:r>
+      <w:r>
+        <w:rPr>
+          <w:rFonts w:ascii="Dax-Regular" w:hAnsi="Dax-Regular"/>
+        </w:rPr>
+        <w:t xml:space="preserve">, </w:t>
+      </w:r>
+      <w:r>
+        <w:rPr>
+          <w:rFonts w:ascii="Dax-Regular" w:hAnsi="Dax-Regular"/>
+        </w:rPr>
+        <w:t>'ratings_5'</w:t>
+      </w:r>
+      <w:r>
+        <w:rPr>
+          <w:rFonts w:ascii="Dax-Regular" w:hAnsi="Dax-Regular"/>
+        </w:rPr>
+        <w:t xml:space="preserve">, </w:t>
+      </w:r>
+      <w:r>
+        <w:rPr>
+          <w:rFonts w:ascii="Dax-Regular" w:hAnsi="Dax-Regular"/>
+        </w:rPr>
+        <w:t>'image_url'</w:t>
+      </w:r>
+      <w:r>
+        <w:rPr>
+          <w:rFonts w:ascii="Dax-Regular" w:hAnsi="Dax-Regular"/>
+        </w:rPr>
+        <w:t xml:space="preserve"> y </w:t>
+      </w:r>
+      <w:r>
+        <w:rPr>
+          <w:rFonts w:ascii="Dax-Regular" w:hAnsi="Dax-Regular"/>
+        </w:rPr>
+        <w:t>'small_image_url'</w:t>
+      </w:r>
+      <w:r>
+        <w:rPr>
+          <w:rFonts w:ascii="Dax-Regular" w:hAnsi="Dax-Regular"/>
+        </w:rPr>
+        <w:t xml:space="preserve">. </w:t>
+      </w:r>
+    </w:p>
+    <w:p>
+      <w:pPr>
+        <w:spacing w:after="0"/>
+        <w:jc w:val="both"/>
+        <w:rPr>
+          <w:rFonts w:ascii="Dax-Regular" w:hAnsi="Dax-Regular"/>
+        </w:rPr>
+      </w:pPr>
+    </w:p>
+    <w:p>
+      <w:pPr>
+        <w:pStyle w:val="Prrafodelista"/>
         <w:numPr>
           <w:ilvl w:val="0"/>
           <w:numId w:val="1"/>
@@ -411,39 +1681,262 @@
           <w:bCs/>
           <w:lang w:val="es-419"/>
         </w:rPr>
+        <w:t>“mp.get(…)”</w:t>
+      </w:r>
+      <w:r>
+        <w:rPr>
+          <w:rFonts w:ascii="Dax-Regular" w:hAnsi="Dax-Regular"/>
+          <w:lang w:val="es-419"/>
+        </w:rPr>
+        <w:t>?</w:t>
+      </w:r>
+    </w:p>
+    <w:p>
+      <w:pPr>
+        <w:spacing w:after="0"/>
+        <w:jc w:val="both"/>
+        <w:rPr>
+          <w:rFonts w:ascii="Dax-Regular" w:hAnsi="Dax-Regular"/>
+          <w:lang w:val="es-419"/>
+        </w:rPr>
+      </w:pPr>
+    </w:p>
+    <w:p>
+      <w:pPr>
+        <w:spacing w:after="0"/>
+        <w:jc w:val="both"/>
+        <w:rPr>
+          <w:rFonts w:ascii="Dax-Regular" w:hAnsi="Dax-Regular"/>
+          <w:highlight w:val="yellow"/>
+          <w:lang w:val="es-ES"/>
+        </w:rPr>
+      </w:pPr>
+      <w:r>
+        <w:rPr>
+          <w:rFonts w:ascii="Dax-Regular" w:hAnsi="Dax-Regular"/>
+          <w:lang w:val="es-419"/>
+        </w:rPr>
+        <w:t>De manera general, la instrucción mp.get se encarga</w:t>
+      </w:r>
+      <w:r>
+        <w:rPr>
+          <w:rFonts w:ascii="Dax-Regular" w:hAnsi="Dax-Regular"/>
+          <w:lang w:val="es-419"/>
+        </w:rPr>
+        <w:t xml:space="preserve"> de</w:t>
+      </w:r>
+      <w:r>
+        <w:rPr>
+          <w:rFonts w:ascii="Dax-Regular" w:hAnsi="Dax-Regular"/>
+          <w:lang w:val="es-419"/>
+        </w:rPr>
+        <w:t xml:space="preserve"> retornar el valor</w:t>
+      </w:r>
+      <w:r>
+        <w:rPr>
+          <w:rFonts w:ascii="Dax-Regular" w:hAnsi="Dax-Regular"/>
+          <w:lang w:val="es-419"/>
+        </w:rPr>
+        <w:t xml:space="preserve"> de acuerdo a una llave indicada</w:t>
+      </w:r>
+      <w:r>
+        <w:rPr>
+          <w:rFonts w:ascii="Dax-Regular" w:hAnsi="Dax-Regular"/>
+          <w:lang w:val="es-419"/>
+        </w:rPr>
+        <w:t>.</w:t>
+      </w:r>
+      <w:r>
+        <w:rPr>
+          <w:rFonts w:ascii="Dax-Regular" w:hAnsi="Dax-Regular"/>
+          <w:lang w:val="es-419"/>
+        </w:rPr>
+        <w:t xml:space="preserve"> </w:t>
+      </w:r>
+      <w:r>
+        <w:rPr>
+          <w:rFonts w:ascii="Dax-Regular" w:hAnsi="Dax-Regular"/>
+          <w:lang w:val="es-419"/>
+        </w:rPr>
+        <w:t xml:space="preserve">La instrucción mp.get dentro de la función </w:t>
+      </w:r>
+      <w:r>
+        <w:rPr>
+          <w:rFonts w:ascii="Dax-Regular" w:hAnsi="Dax-Regular"/>
+          <w:lang w:val="es-419"/>
+        </w:rPr>
         <w:t>“</w:t>
       </w:r>
-      <w:proofErr w:type="spellStart"/>
+      <w:r>
+        <w:rPr>
+          <w:rFonts w:ascii="Dax-Regular" w:hAnsi="Dax-Regular"/>
+          <w:lang w:val="es-419"/>
+        </w:rPr>
+        <w:t>getBooks</w:t>
+      </w:r>
+      <w:r>
+        <w:rPr>
+          <w:rFonts w:ascii="Dax-Regular" w:hAnsi="Dax-Regular"/>
+          <w:lang w:val="es-419"/>
+        </w:rPr>
+        <w:t>ByYear”</w:t>
+      </w:r>
+      <w:r>
+        <w:rPr>
+          <w:rFonts w:ascii="Dax-Regular" w:hAnsi="Dax-Regular"/>
+          <w:lang w:val="es-419"/>
+        </w:rPr>
+        <w:t>,</w:t>
+      </w:r>
+      <w:r>
+        <w:rPr>
+          <w:rFonts w:ascii="Dax-Regular" w:hAnsi="Dax-Regular"/>
+          <w:lang w:val="es-419"/>
+        </w:rPr>
+        <w:t xml:space="preserve"> recibe como parámetros el mapa “catalog[</w:t>
+      </w:r>
+      <w:r>
+        <w:rPr>
+          <w:rFonts w:ascii="Dax-Regular" w:hAnsi="Dax-Regular"/>
+          <w:lang w:val="es-CO"/>
+        </w:rPr>
+        <w:t>‘ye</w:t>
+      </w:r>
+      <w:r>
+        <w:rPr>
+          <w:rFonts w:ascii="Dax-Regular" w:hAnsi="Dax-Regular"/>
+          <w:lang w:val="es-CO"/>
+        </w:rPr>
+        <w:t>ars’</w:t>
+      </w:r>
+      <w:r>
+        <w:rPr>
+          <w:rFonts w:ascii="Dax-Regular" w:hAnsi="Dax-Regular"/>
+          <w:lang w:val="es-419"/>
+        </w:rPr>
+        <w:t>]” y la llave asociada al valor que se desea encontrar (“year”)</w:t>
+      </w:r>
+      <w:r>
+        <w:rPr>
+          <w:rFonts w:ascii="Dax-Regular" w:hAnsi="Dax-Regular"/>
+          <w:lang w:val="es-419"/>
+        </w:rPr>
+        <w:t xml:space="preserve">, es decir al año con el que se desea realizar la </w:t>
+      </w:r>
+      <w:r>
+        <w:rPr>
+          <w:rFonts w:ascii="Dax-Regular" w:hAnsi="Dax-Regular"/>
+          <w:lang w:val="es-419"/>
+        </w:rPr>
+        <w:t>búsqueda</w:t>
+      </w:r>
+      <w:r>
+        <w:rPr>
+          <w:rFonts w:ascii="Dax-Regular" w:hAnsi="Dax-Regular"/>
+          <w:lang w:val="es-419"/>
+        </w:rPr>
+        <w:t>. Esta intrucci</w:t>
+      </w:r>
+      <w:r>
+        <w:rPr>
+          <w:rFonts w:ascii="Dax-Regular" w:hAnsi="Dax-Regular"/>
+          <w:lang w:val="es-ES"/>
+        </w:rPr>
+        <w:t>ón retorna</w:t>
+      </w:r>
+      <w:r>
+        <w:rPr>
+          <w:rFonts w:ascii="Dax-Regular" w:hAnsi="Dax-Regular"/>
+          <w:lang w:val="es-ES"/>
+        </w:rPr>
+        <w:t xml:space="preserve"> </w:t>
+      </w:r>
+      <w:r>
+        <w:rPr>
+          <w:rFonts w:ascii="Dax-Regular" w:hAnsi="Dax-Regular"/>
+          <w:lang w:val="es-ES"/>
+        </w:rPr>
+        <w:t>una</w:t>
+      </w:r>
+      <w:r>
+        <w:rPr>
+          <w:rFonts w:ascii="Dax-Regular" w:hAnsi="Dax-Regular"/>
+          <w:lang w:val="es-ES"/>
+        </w:rPr>
+        <w:t xml:space="preserve"> pareja </w:t>
+      </w:r>
+      <w:r>
+        <w:rPr>
+          <w:rFonts w:ascii="Dax-Regular" w:hAnsi="Dax-Regular"/>
+          <w:lang w:val="es-419"/>
+        </w:rPr>
+        <w:t>&lt;llave</w:t>
+      </w:r>
+      <w:r>
+        <w:rPr>
+          <w:rFonts w:ascii="Dax-Regular" w:hAnsi="Dax-Regular"/>
+          <w:lang w:val="es-419"/>
+        </w:rPr>
+        <w:t>, valor&gt;</w:t>
+      </w:r>
+      <w:r>
+        <w:rPr>
+          <w:rFonts w:ascii="Dax-Regular" w:hAnsi="Dax-Regular"/>
+          <w:lang w:val="es-419"/>
+        </w:rPr>
+        <w:t>, es decir el año ingresado por parámetro y los libros (con su respectiva</w:t>
+      </w:r>
       <w:r>
         <w:rPr>
           <w:rFonts w:ascii="Dax-Regular" w:hAnsi="Dax-Regular"/>
           <w:b/>
           <w:bCs/>
-          <w:lang w:val="es-419"/>
-        </w:rPr>
-        <w:t>mp.get</w:t>
-      </w:r>
-      <w:proofErr w:type="spellEnd"/>
+          <w:i/>
+          <w:iCs/>
+          <w:lang w:val="es-419"/>
+        </w:rPr>
+        <w:t xml:space="preserve"> </w:t>
+      </w:r>
       <w:r>
         <w:rPr>
           <w:rFonts w:ascii="Dax-Regular" w:hAnsi="Dax-Regular"/>
           <w:b/>
           <w:bCs/>
-          <w:lang w:val="es-419"/>
-        </w:rPr>
-        <w:t>(…)”</w:t>
-      </w:r>
-      <w:r>
-        <w:rPr>
-          <w:rFonts w:ascii="Dax-Regular" w:hAnsi="Dax-Regular"/>
-          <w:lang w:val="es-419"/>
-        </w:rPr>
-        <w:t>?</w:t>
-      </w:r>
-    </w:p>
-    <w:p>
-      <w:pPr>
-        <w:pStyle w:val="ListParagraph"/>
+          <w:i/>
+          <w:iCs/>
+          <w:highlight w:val="cyan"/>
+          <w:lang w:val="es-419"/>
+        </w:rPr>
+        <w:t>información</w:t>
+      </w:r>
+      <w:r>
+        <w:rPr>
+          <w:rFonts w:ascii="Dax-Regular" w:hAnsi="Dax-Regular"/>
+          <w:lang w:val="es-419"/>
+        </w:rPr>
+        <w:t>, la cual es igual a la mencionada en el punto 7</w:t>
+      </w:r>
+      <w:r>
+        <w:rPr>
+          <w:rFonts w:ascii="Dax-Regular" w:hAnsi="Dax-Regular"/>
+          <w:lang w:val="es-419"/>
+        </w:rPr>
+        <w:t xml:space="preserve">) que fueron publicados en dicho año respectívamente. </w:t>
+      </w:r>
+    </w:p>
+    <w:p>
+      <w:pPr>
+        <w:spacing w:after="0"/>
+        <w:jc w:val="both"/>
+        <w:rPr>
+          <w:rFonts w:ascii="Dax-Regular" w:hAnsi="Dax-Regular"/>
+          <w:lang w:val="es-419"/>
+        </w:rPr>
+      </w:pPr>
+    </w:p>
+    <w:p>
+      <w:pPr>
+        <w:pStyle w:val="Prrafodelista"/>
         <w:numPr>
           <w:ilvl w:val="0"/>
           <w:numId w:val="1"/>
@@ -521,7 +2014,107 @@
     </w:p>
     <w:p>
       <w:pPr>
-        <w:pStyle w:val="ListParagraph"/>
+        <w:spacing w:after="0"/>
+        <w:jc w:val="both"/>
+        <w:rPr>
+          <w:rFonts w:ascii="Dax-Regular" w:hAnsi="Dax-Regular"/>
+          <w:lang w:val="es-419"/>
+        </w:rPr>
+      </w:pPr>
+    </w:p>
+    <w:p>
+      <w:pPr>
+        <w:spacing w:after="0"/>
+        <w:jc w:val="both"/>
+        <w:rPr>
+          <w:rFonts w:ascii="Dax-Regular" w:hAnsi="Dax-Regular"/>
+          <w:lang w:val="es-419"/>
+        </w:rPr>
+      </w:pPr>
+      <w:r>
+        <w:rPr>
+          <w:rFonts w:ascii="Dax-Regular" w:hAnsi="Dax-Regular"/>
+          <w:lang w:val="es-419"/>
+        </w:rPr>
+        <w:t>El p</w:t>
+      </w:r>
+      <w:r>
+        <w:rPr>
+          <w:rFonts w:ascii="Dax-Regular" w:hAnsi="Dax-Regular"/>
+          <w:lang w:val="es-419"/>
+        </w:rPr>
+        <w:t>arámtetro</w:t>
+      </w:r>
+      <w:r>
+        <w:rPr>
+          <w:rFonts w:ascii="Dax-Regular" w:hAnsi="Dax-Regular"/>
+          <w:lang w:val="es-419"/>
+        </w:rPr>
+        <w:t xml:space="preserve"> “year” en la instrucción </w:t>
+      </w:r>
+      <w:r>
+        <w:rPr>
+          <w:rFonts w:ascii="Dax-Regular" w:hAnsi="Dax-Regular"/>
+          <w:lang w:val="es-419"/>
+        </w:rPr>
+        <w:t>mp.get establece el nombre de una</w:t>
+      </w:r>
+      <w:r>
+        <w:rPr>
+          <w:rFonts w:ascii="Dax-Regular" w:hAnsi="Dax-Regular"/>
+          <w:lang w:val="es-419"/>
+        </w:rPr>
+        <w:t xml:space="preserve"> llave en específico dentro del mapa llamado </w:t>
+      </w:r>
+      <w:r>
+        <w:rPr>
+          <w:rFonts w:ascii="Dax-Regular" w:hAnsi="Dax-Regular"/>
+          <w:lang w:val="es-419"/>
+        </w:rPr>
+        <w:t>“catalog[</w:t>
+      </w:r>
+      <w:r>
+        <w:rPr>
+          <w:rFonts w:ascii="Dax-Regular" w:hAnsi="Dax-Regular"/>
+          <w:lang w:val="es-CO"/>
+        </w:rPr>
+        <w:t>‘ye</w:t>
+      </w:r>
+      <w:r>
+        <w:rPr>
+          <w:rFonts w:ascii="Dax-Regular" w:hAnsi="Dax-Regular"/>
+          <w:lang w:val="es-CO"/>
+        </w:rPr>
+        <w:t>ars’</w:t>
+      </w:r>
+      <w:r>
+        <w:rPr>
+          <w:rFonts w:ascii="Dax-Regular" w:hAnsi="Dax-Regular"/>
+          <w:lang w:val="es-419"/>
+        </w:rPr>
+        <w:t>]”</w:t>
+      </w:r>
+      <w:r>
+        <w:rPr>
+          <w:rFonts w:ascii="Dax-Regular" w:hAnsi="Dax-Regular"/>
+          <w:lang w:val="es-419"/>
+        </w:rPr>
+        <w:t xml:space="preserve">, para así, poder encontrar todos los libros asociados al año ingresado por el usuario. </w:t>
+      </w:r>
+    </w:p>
+    <w:p>
+      <w:pPr>
+        <w:spacing w:after="0"/>
+        <w:jc w:val="both"/>
+        <w:rPr>
+          <w:rFonts w:ascii="Dax-Regular" w:hAnsi="Dax-Regular"/>
+          <w:lang w:val="es-419"/>
+        </w:rPr>
+      </w:pPr>
+    </w:p>
+    <w:p>
+      <w:pPr>
+        <w:pStyle w:val="Prrafodelista"/>
         <w:numPr>
           <w:ilvl w:val="0"/>
           <w:numId w:val="1"/>
@@ -533,12 +2126,12 @@
           <w:lang w:val="es-419"/>
         </w:rPr>
       </w:pPr>
-      <w:proofErr w:type="gramStart"/>
-      <w:r>
-        <w:rPr>
-          <w:rFonts w:ascii="Dax-Regular" w:hAnsi="Dax-Regular"/>
-          <w:lang w:val="es-ES"/>
-        </w:rPr>
+      <w:r>
+        <w:rPr>
+          <w:rFonts w:ascii="Dax-Regular" w:hAnsi="Dax-Regular"/>
+          <w:lang w:val="es-ES"/>
+        </w:rPr>
+        <w:lastRenderedPageBreak/>
         <w:t xml:space="preserve">¿Qué hace la instrucción </w:t>
       </w:r>
       <w:r>
@@ -551,6 +2144,7 @@
         <w:t>“</w:t>
       </w:r>
       <w:proofErr w:type="spellStart"/>
+      <w:proofErr w:type="gramStart"/>
       <w:r>
         <w:rPr>
           <w:rFonts w:ascii="Dax-Regular" w:hAnsi="Dax-Regular"/>
@@ -558,8 +2152,9 @@
           <w:bCs/>
           <w:lang w:val="es-ES"/>
         </w:rPr>
-        <w:t>me.</w:t>
-      </w:r>
+        <w:t>me.getValue</w:t>
+      </w:r>
+      <w:proofErr w:type="spellEnd"/>
       <w:proofErr w:type="gramEnd"/>
       <w:r>
         <w:rPr>
@@ -568,32 +2163,254 @@
           <w:bCs/>
           <w:lang w:val="es-ES"/>
         </w:rPr>
-        <w:t>getValue</w:t>
-      </w:r>
-      <w:proofErr w:type="spellEnd"/>
+        <w:t>(…)”</w:t>
+      </w:r>
+      <w:r>
+        <w:rPr>
+          <w:rFonts w:ascii="Dax-Regular" w:hAnsi="Dax-Regular"/>
+          <w:lang w:val="es-ES"/>
+        </w:rPr>
+        <w:t>?</w:t>
+      </w:r>
+    </w:p>
+    <w:p>
+      <w:pPr>
+        <w:rPr>
+          <w:lang w:val="es-419"/>
+        </w:rPr>
+      </w:pPr>
+    </w:p>
+    <w:p>
+      <w:pPr>
+        <w:jc w:val="both"/>
+        <w:rPr>
+          <w:lang w:val="es-419"/>
+        </w:rPr>
+      </w:pPr>
+      <w:r>
+        <w:rPr>
+          <w:lang w:val="es-419"/>
+        </w:rPr>
+        <w:t xml:space="preserve">De manera general, la instrucción me.getValue recibe como parámetro </w:t>
+      </w:r>
+      <w:r>
+        <w:rPr>
+          <w:lang w:val="es-419"/>
+        </w:rPr>
+        <w:t xml:space="preserve">una </w:t>
+      </w:r>
+      <w:r>
+        <w:rPr>
+          <w:lang w:val="es-419"/>
+        </w:rPr>
+        <w:t xml:space="preserve">pareja </w:t>
+      </w:r>
+      <w:r>
+        <w:rPr>
+          <w:rFonts w:ascii="Dax-Regular" w:hAnsi="Dax-Regular"/>
+          <w:lang w:val="es-419"/>
+        </w:rPr>
+        <w:t>&lt;llave</w:t>
+      </w:r>
+      <w:r>
+        <w:rPr>
+          <w:rFonts w:ascii="Dax-Regular" w:hAnsi="Dax-Regular"/>
+          <w:lang w:val="es-419"/>
+        </w:rPr>
+        <w:t>, valor&gt;</w:t>
+      </w:r>
+      <w:r>
+        <w:rPr>
+          <w:rFonts w:ascii="Dax-Regular" w:hAnsi="Dax-Regular"/>
+          <w:lang w:val="es-419"/>
+        </w:rPr>
+        <w:t xml:space="preserve"> </w:t>
+      </w:r>
+      <w:r>
+        <w:rPr>
+          <w:rFonts w:ascii="Dax-Regular" w:hAnsi="Dax-Regular"/>
+          <w:lang w:val="es-419"/>
+        </w:rPr>
+        <w:t xml:space="preserve">y retorna únicamente la llave de la pareja. En la función </w:t>
+      </w:r>
+      <w:r>
+        <w:rPr>
+          <w:rFonts w:ascii="Dax-Regular" w:hAnsi="Dax-Regular"/>
+          <w:lang w:val="es-419"/>
+        </w:rPr>
+        <w:t>“getBooksByYear”</w:t>
+      </w:r>
+      <w:r>
+        <w:rPr>
+          <w:rFonts w:ascii="Dax-Regular" w:hAnsi="Dax-Regular"/>
+          <w:lang w:val="es-419"/>
+        </w:rPr>
+        <w:t xml:space="preserve"> la intrucción me.getValue se ingresan como parámetro las parejas de </w:t>
+      </w:r>
+      <w:r>
+        <w:rPr>
+          <w:rFonts w:ascii="Dax-Regular" w:hAnsi="Dax-Regular"/>
+          <w:lang w:val="es-419"/>
+        </w:rPr>
+        <w:t>&lt;llave</w:t>
+      </w:r>
+      <w:r>
+        <w:rPr>
+          <w:rFonts w:ascii="Dax-Regular" w:hAnsi="Dax-Regular"/>
+          <w:lang w:val="es-419"/>
+        </w:rPr>
+        <w:t>, valor&gt;</w:t>
+      </w:r>
+      <w:r>
+        <w:rPr>
+          <w:rFonts w:ascii="Dax-Regular" w:hAnsi="Dax-Regular"/>
+          <w:lang w:val="es-419"/>
+        </w:rPr>
+        <w:t xml:space="preserve"> </w:t>
+      </w:r>
+      <w:r>
+        <w:rPr>
+          <w:rFonts w:ascii="Dax-Regular" w:hAnsi="Dax-Regular"/>
+          <w:lang w:val="es-419"/>
+        </w:rPr>
+        <w:t xml:space="preserve"> (que se obtuv</w:t>
+      </w:r>
+      <w:r>
+        <w:rPr>
+          <w:rFonts w:ascii="Dax-Regular" w:hAnsi="Dax-Regular"/>
+          <w:lang w:val="es-419"/>
+        </w:rPr>
+        <w:t>ieron</w:t>
+      </w:r>
+      <w:r>
+        <w:rPr>
+          <w:rFonts w:ascii="Dax-Regular" w:hAnsi="Dax-Regular"/>
+          <w:lang w:val="es-419"/>
+        </w:rPr>
+        <w:t xml:space="preserve"> por medio de mp.get)</w:t>
+      </w:r>
+      <w:r>
+        <w:rPr>
+          <w:rFonts w:ascii="Dax-Regular" w:hAnsi="Dax-Regular"/>
+          <w:lang w:val="es-419"/>
+        </w:rPr>
+        <w:t>, las cuales están guardadas dentro de una variable llamada “year”</w:t>
+      </w:r>
+      <w:r>
+        <w:rPr>
+          <w:rFonts w:ascii="Dax-Regular" w:hAnsi="Dax-Regular"/>
+          <w:lang w:val="es-419"/>
+        </w:rPr>
+        <w:t>. En estas parejas,</w:t>
+      </w:r>
+      <w:r>
+        <w:rPr>
+          <w:rFonts w:ascii="Dax-Regular" w:hAnsi="Dax-Regular"/>
+          <w:lang w:val="es-419"/>
+        </w:rPr>
+        <w:t xml:space="preserve"> la llave es el año ingresado por el usuario y el valor son listas de tuplas con toda la infromación de cada libro que se público en ese año en específico</w:t>
+      </w:r>
+      <w:r>
+        <w:rPr>
+          <w:rFonts w:ascii="Dax-Regular" w:hAnsi="Dax-Regular"/>
+          <w:lang w:val="es-419"/>
+        </w:rPr>
+        <w:t xml:space="preserve"> (igual a la </w:t>
+      </w:r>
       <w:r>
         <w:rPr>
           <w:rFonts w:ascii="Dax-Regular" w:hAnsi="Dax-Regular"/>
           <w:b/>
           <w:bCs/>
-          <w:lang w:val="es-ES"/>
-        </w:rPr>
-        <w:t>(…)”</w:t>
-      </w:r>
-      <w:r>
-        <w:rPr>
-          <w:rFonts w:ascii="Dax-Regular" w:hAnsi="Dax-Regular"/>
-          <w:lang w:val="es-ES"/>
-        </w:rPr>
-        <w:t>?</w:t>
-      </w:r>
-    </w:p>
-    <w:p>
-      <w:pPr>
-        <w:rPr>
-          <w:lang w:val="es-419"/>
-        </w:rPr>
-      </w:pPr>
+          <w:i/>
+          <w:iCs/>
+          <w:highlight w:val="cyan"/>
+          <w:lang w:val="es-419"/>
+        </w:rPr>
+        <w:t>información</w:t>
+      </w:r>
+      <w:r>
+        <w:rPr>
+          <w:rFonts w:ascii="Dax-Regular" w:hAnsi="Dax-Regular"/>
+          <w:lang w:val="es-419"/>
+        </w:rPr>
+        <w:t xml:space="preserve"> mencionada en el punto 7)</w:t>
+      </w:r>
+      <w:r>
+        <w:rPr>
+          <w:rFonts w:ascii="Dax-Regular" w:hAnsi="Dax-Regular"/>
+          <w:lang w:val="es-419"/>
+        </w:rPr>
+        <w:t>.</w:t>
+      </w:r>
+      <w:r>
+        <w:rPr>
+          <w:rFonts w:ascii="Dax-Regular" w:hAnsi="Dax-Regular"/>
+          <w:lang w:val="es-419"/>
+        </w:rPr>
+        <w:t xml:space="preserve"> Como</w:t>
+      </w:r>
+      <w:r>
+        <w:rPr>
+          <w:lang w:val="es-419"/>
+        </w:rPr>
+        <w:t xml:space="preserve"> </w:t>
+      </w:r>
+      <w:r>
+        <w:rPr>
+          <w:lang w:val="es-419"/>
+        </w:rPr>
+        <w:t>me.getValue</w:t>
+      </w:r>
+      <w:r>
+        <w:rPr>
+          <w:rFonts w:ascii="Dax-Regular" w:hAnsi="Dax-Regular"/>
+          <w:lang w:val="es-419"/>
+        </w:rPr>
+        <w:t xml:space="preserve"> retorna </w:t>
+      </w:r>
+      <w:r>
+        <w:rPr>
+          <w:rFonts w:ascii="Dax-Regular" w:hAnsi="Dax-Regular"/>
+          <w:lang w:val="es-419"/>
+        </w:rPr>
+        <w:t xml:space="preserve">únicamente </w:t>
+      </w:r>
+      <w:r>
+        <w:rPr>
+          <w:rFonts w:ascii="Dax-Regular" w:hAnsi="Dax-Regular"/>
+          <w:lang w:val="es-419"/>
+        </w:rPr>
+        <w:t xml:space="preserve">el valor de  una </w:t>
+      </w:r>
+      <w:r>
+        <w:rPr>
+          <w:rFonts w:ascii="Dax-Regular" w:hAnsi="Dax-Regular"/>
+          <w:lang w:val="es-419"/>
+        </w:rPr>
+        <w:t xml:space="preserve">pareja de </w:t>
+      </w:r>
+      <w:r>
+        <w:rPr>
+          <w:rFonts w:ascii="Dax-Regular" w:hAnsi="Dax-Regular"/>
+          <w:lang w:val="es-419"/>
+        </w:rPr>
+        <w:t>&lt;llave</w:t>
+      </w:r>
+      <w:r>
+        <w:rPr>
+          <w:rFonts w:ascii="Dax-Regular" w:hAnsi="Dax-Regular"/>
+          <w:lang w:val="es-419"/>
+        </w:rPr>
+        <w:t>, valor&gt;</w:t>
+      </w:r>
+      <w:r>
+        <w:rPr>
+          <w:rFonts w:ascii="Dax-Regular" w:hAnsi="Dax-Regular"/>
+          <w:lang w:val="es-419"/>
+        </w:rPr>
+        <w:t xml:space="preserve">, se retorna en este caso en específico la información de cada libro que se publicó en el año que se indica en la llave. </w:t>
+      </w:r>
     </w:p>
     <w:sectPr>
       <w:pgSz w:w="12240" w:h="15840"/>
@@ -1128,13 +2945,13 @@
       <w:noProof/>
     </w:rPr>
   </w:style>
-  <w:style w:type="character" w:default="1" w:styleId="DefaultParagraphFont">
+  <w:style w:type="character" w:default="1" w:styleId="Fuentedeprrafopredeter">
     <w:name w:val="Default Paragraph Font"/>
     <w:uiPriority w:val="1"/>
     <w:semiHidden/>
     <w:unhideWhenUsed/>
   </w:style>
-  <w:style w:type="table" w:default="1" w:styleId="TableNormal">
+  <w:style w:type="table" w:default="1" w:styleId="Tablanormal">
     <w:name w:val="Normal Table"/>
     <w:uiPriority w:val="99"/>
     <w:semiHidden/>
@@ -1149,17 +2966,17 @@
       </w:tblCellMar>
     </w:tblPr>
   </w:style>
-  <w:style w:type="numbering" w:default="1" w:styleId="NoList">
+  <w:style w:type="numbering" w:default="1" w:styleId="Sinlista">
     <w:name w:val="No List"/>
     <w:uiPriority w:val="99"/>
     <w:semiHidden/>
     <w:unhideWhenUsed/>
   </w:style>
-  <w:style w:type="paragraph" w:styleId="Title">
+  <w:style w:type="paragraph" w:styleId="Ttulo">
     <w:name w:val="Title"/>
     <w:basedOn w:val="Normal"/>
     <w:next w:val="Normal"/>
-    <w:link w:val="TitleChar"/>
+    <w:link w:val="TtuloCar"/>
     <w:uiPriority w:val="10"/>
     <w:qFormat/>
     <w:rsid w:val="00BA3B38"/>
@@ -1175,10 +2992,10 @@
       <w:szCs w:val="56"/>
     </w:rPr>
   </w:style>
-  <w:style w:type="character" w:customStyle="1" w:styleId="TitleChar">
-    <w:name w:val="Title Char"/>
-    <w:basedOn w:val="DefaultParagraphFont"/>
-    <w:link w:val="Title"/>
+  <w:style w:type="character" w:customStyle="1" w:styleId="TtuloCar">
+    <w:name w:val="Título Car"/>
+    <w:basedOn w:val="Fuentedeprrafopredeter"/>
+    <w:link w:val="Ttulo"/>
     <w:uiPriority w:val="10"/>
     <w:rsid w:val="00BA3B38"/>
     <w:rPr>
@@ -1190,7 +3007,7 @@
       <w:szCs w:val="56"/>
     </w:rPr>
   </w:style>
-  <w:style w:type="paragraph" w:styleId="ListParagraph">
+  <w:style w:type="paragraph" w:styleId="Prrafodelista">
     <w:name w:val="List Paragraph"/>
     <w:basedOn w:val="Normal"/>
     <w:uiPriority w:val="34"/>
@@ -1204,9 +3021,9 @@
       <w:noProof w:val="0"/>
     </w:rPr>
   </w:style>
-  <w:style w:type="character" w:styleId="CommentReference">
+  <w:style w:type="character" w:styleId="Refdecomentario">
     <w:name w:val="annotation reference"/>
-    <w:basedOn w:val="DefaultParagraphFont"/>
+    <w:basedOn w:val="Fuentedeprrafopredeter"/>
     <w:uiPriority w:val="99"/>
     <w:semiHidden/>
     <w:unhideWhenUsed/>
@@ -1216,10 +3033,10 @@
       <w:szCs w:val="16"/>
     </w:rPr>
   </w:style>
-  <w:style w:type="paragraph" w:styleId="CommentText">
+  <w:style w:type="paragraph" w:styleId="Textocomentario">
     <w:name w:val="annotation text"/>
     <w:basedOn w:val="Normal"/>
-    <w:link w:val="CommentTextChar"/>
+    <w:link w:val="TextocomentarioCar"/>
     <w:uiPriority w:val="99"/>
     <w:semiHidden/>
     <w:unhideWhenUsed/>
@@ -1233,16 +3050,26 @@
       <w:szCs w:val="20"/>
     </w:rPr>
   </w:style>
-  <w:style w:type="character" w:customStyle="1" w:styleId="CommentTextChar">
-    <w:name w:val="Comment Text Char"/>
-    <w:basedOn w:val="DefaultParagraphFont"/>
-    <w:link w:val="CommentText"/>
+  <w:style w:type="character" w:customStyle="1" w:styleId="TextocomentarioCar">
+    <w:name w:val="Texto comentario Car"/>
+    <w:basedOn w:val="Fuentedeprrafopredeter"/>
+    <w:link w:val="Textocomentario"/>
     <w:uiPriority w:val="99"/>
     <w:semiHidden/>
     <w:rsid w:val="00A442AC"/>
     <w:rPr>
       <w:sz w:val="20"/>
       <w:szCs w:val="20"/>
+    </w:rPr>
+  </w:style>
+  <w:style w:type="character" w:styleId="Textodelmarcadordeposicin">
+    <w:name w:val="Placeholder Text"/>
+    <w:basedOn w:val="Fuentedeprrafopredeter"/>
+    <w:uiPriority w:val="99"/>
+    <w:semiHidden/>
+    <w:rsid w:val="00016A10"/>
+    <w:rPr>
+      <w:color w:val="808080"/>
     </w:rPr>
   </w:style>
 </w:styles>
@@ -1544,21 +3371,6 @@
 </file>
 
 <file path=customXml/item1.xml><?xml version="1.0" encoding="utf-8"?>
-<p:properties xmlns:p="http://schemas.microsoft.com/office/2006/metadata/properties" xmlns:xsi="http://www.w3.org/2001/XMLSchema-instance" xmlns:pc="http://schemas.microsoft.com/office/infopath/2007/PartnerControls">
-  <documentManagement/>
-</p:properties>
-</file>
-
-<file path=customXml/item2.xml><?xml version="1.0" encoding="utf-8"?>
-<?mso-contentType ?>
-<FormTemplates xmlns="http://schemas.microsoft.com/sharepoint/v3/contenttype/forms">
-  <Display>DocumentLibraryForm</Display>
-  <Edit>DocumentLibraryForm</Edit>
-  <New>DocumentLibraryForm</New>
-</FormTemplates>
-</file>
-
-<file path=customXml/item3.xml><?xml version="1.0" encoding="utf-8"?>
 <ct:contentTypeSchema xmlns:ct="http://schemas.microsoft.com/office/2006/metadata/contentType" xmlns:ma="http://schemas.microsoft.com/office/2006/metadata/properties/metaAttributes" ct:_="" ma:_="" ma:contentTypeName="Documento" ma:contentTypeID="0x01010023858CF01A2EF24688B692775F4C60A4" ma:contentTypeVersion="11" ma:contentTypeDescription="Crear nuevo documento." ma:contentTypeScope="" ma:versionID="04b510ef1bc187d79b842c792d256c41">
   <xsd:schema xmlns:xsd="http://www.w3.org/2001/XMLSchema" xmlns:xs="http://www.w3.org/2001/XMLSchema" xmlns:p="http://schemas.microsoft.com/office/2006/metadata/properties" xmlns:ns2="164883f8-7691-4ecf-b54a-664c0d0edefe" xmlns:ns3="85e30bcc-d76c-4413-8e4d-2dce22fb0743" targetNamespace="http://schemas.microsoft.com/office/2006/metadata/properties" ma:root="true" ma:fieldsID="9049981c3eb1ee76226ec9e2f8ecd7b4" ns2:_="" ns3:_="">
     <xsd:import namespace="164883f8-7691-4ecf-b54a-664c0d0edefe"/>
@@ -1769,11 +3581,36 @@
 </ct:contentTypeSchema>
 </file>
 
+<file path=customXml/item2.xml><?xml version="1.0" encoding="utf-8"?>
+<?mso-contentType ?>
+<FormTemplates xmlns="http://schemas.microsoft.com/sharepoint/v3/contenttype/forms">
+  <Display>DocumentLibraryForm</Display>
+  <Edit>DocumentLibraryForm</Edit>
+  <New>DocumentLibraryForm</New>
+</FormTemplates>
+</file>
+
+<file path=customXml/item3.xml><?xml version="1.0" encoding="utf-8"?>
+<p:properties xmlns:p="http://schemas.microsoft.com/office/2006/metadata/properties" xmlns:xsi="http://www.w3.org/2001/XMLSchema-instance" xmlns:pc="http://schemas.microsoft.com/office/infopath/2007/PartnerControls">
+  <documentManagement/>
+</p:properties>
+</file>
+
 <file path=customXml/itemProps1.xml><?xml version="1.0" encoding="utf-8"?>
-<ds:datastoreItem xmlns:ds="http://schemas.openxmlformats.org/officeDocument/2006/customXml" ds:itemID="{8542EACB-7939-45C8-99C3-B6897CA7A7EF}">
+<ds:datastoreItem xmlns:ds="http://schemas.openxmlformats.org/officeDocument/2006/customXml" ds:itemID="{40CE0DC1-42B7-46C6-90BB-2912C538F6FA}">
   <ds:schemaRefs>
+    <ds:schemaRef ds:uri="http://schemas.microsoft.com/office/2006/metadata/contentType"/>
+    <ds:schemaRef ds:uri="http://schemas.microsoft.com/office/2006/metadata/properties/metaAttributes"/>
+    <ds:schemaRef ds:uri="http://www.w3.org/2001/XMLSchema"/>
     <ds:schemaRef ds:uri="http://schemas.microsoft.com/office/2006/metadata/properties"/>
+    <ds:schemaRef ds:uri="164883f8-7691-4ecf-b54a-664c0d0edefe"/>
+    <ds:schemaRef ds:uri="85e30bcc-d76c-4413-8e4d-2dce22fb0743"/>
+    <ds:schemaRef ds:uri="http://schemas.microsoft.com/office/2006/documentManagement/types"/>
     <ds:schemaRef ds:uri="http://schemas.microsoft.com/office/infopath/2007/PartnerControls"/>
+    <ds:schemaRef ds:uri="http://schemas.openxmlformats.org/package/2006/metadata/core-properties"/>
+    <ds:schemaRef ds:uri="http://purl.org/dc/elements/1.1/"/>
+    <ds:schemaRef ds:uri="http://purl.org/dc/terms/"/>
+    <ds:schemaRef ds:uri="http://schemas.microsoft.com/internal/obd"/>
   </ds:schemaRefs>
 </ds:datastoreItem>
 </file>
@@ -1787,5 +3624,10 @@
 </file>
 
 <file path=customXml/itemProps3.xml><?xml version="1.0" encoding="utf-8"?>
-<ds:datastoreItem xmlns:ds="http://schemas.openxmlformats.org/officeDocument/2006/customXml" ds:itemID="{40CE0DC1-42B7-46C6-90BB-2912C538F6FA}"/>
+<ds:datastoreItem xmlns:ds="http://schemas.openxmlformats.org/officeDocument/2006/customXml" ds:itemID="{8542EACB-7939-45C8-99C3-B6897CA7A7EF}">
+  <ds:schemaRefs>
+    <ds:schemaRef ds:uri="http://schemas.microsoft.com/office/2006/metadata/properties"/>
+    <ds:schemaRef ds:uri="http://schemas.microsoft.com/office/infopath/2007/PartnerControls"/>
+  </ds:schemaRefs>
+</ds:datastoreItem>
 </file>
</xml_diff>

<commit_message>
Cambios en el documento bajo la carpeta Docs
</commit_message>
<xml_diff>
--- a/Docs/Observaciones-Lab 6.docx
+++ b/Docs/Observaciones-Lab 6.docx
@@ -4,7 +4,7 @@
   <w:body>
     <w:p>
       <w:pPr>
-        <w:pStyle w:val="Ttulo"/>
+        <w:pStyle w:val="Title"/>
         <w:jc w:val="center"/>
         <w:rPr>
           <w:lang w:val="es-419"/>
@@ -14,7 +14,19 @@
         <w:rPr>
           <w:lang w:val="es-419"/>
         </w:rPr>
-        <w:t>OBSERVACIONES DEL LA PRACTICA</w:t>
+        <w:t>OBSERVACIONES DEL LA PR</w:t>
+      </w:r>
+      <w:r>
+        <w:rPr>
+          <w:lang w:val="es-419"/>
+        </w:rPr>
+        <w:t>Á</w:t>
+      </w:r>
+      <w:r>
+        <w:rPr>
+          <w:lang w:val="es-419"/>
+        </w:rPr>
+        <w:t>CTICA</w:t>
       </w:r>
     </w:p>
     <w:p>
@@ -58,7 +70,7 @@
     </w:p>
     <w:p>
       <w:pPr>
-        <w:pStyle w:val="Prrafodelista"/>
+        <w:pStyle w:val="ListParagraph"/>
         <w:numPr>
           <w:ilvl w:val="0"/>
           <w:numId w:val="1"/>
@@ -137,14 +149,21 @@
           <w:rFonts w:ascii="Dax-Regular" w:hAnsi="Dax-Regular"/>
           <w:lang w:val="es-419"/>
         </w:rPr>
-        <w:t xml:space="preserve">lave, valor&gt;. Este tipo de tabla de símbolos en específico es conocida como “Separate chaining”, ya que en caso de alguna colisión a la hora de guardar toda la información de los autores en el mapa, se guardan todas las parejas </w:t>
-      </w:r>
-      <w:r>
-        <w:rPr>
-          <w:rFonts w:ascii="Dax-Regular" w:hAnsi="Dax-Regular"/>
-          <w:lang w:val="es-419"/>
-        </w:rPr>
-        <w:t>&lt;</w:t>
+        <w:t xml:space="preserve">lave, valor&gt;. Este tipo de tabla de símbolos en específico es conocida como “Separate </w:t>
+      </w:r>
+      <w:r>
+        <w:rPr>
+          <w:rFonts w:ascii="Dax-Regular" w:hAnsi="Dax-Regular"/>
+          <w:lang w:val="es-419"/>
+        </w:rPr>
+        <w:t>C</w:t>
+      </w:r>
+      <w:r>
+        <w:rPr>
+          <w:rFonts w:ascii="Dax-Regular" w:hAnsi="Dax-Regular"/>
+          <w:lang w:val="es-419"/>
+        </w:rPr>
+        <w:t>haining”, ya que en caso de alguna colisión a la hora de guardar toda la información de los autores en el mapa, se guardan todas las parejas &lt;</w:t>
       </w:r>
       <w:r>
         <w:rPr>
@@ -158,14 +177,7 @@
           <w:rFonts w:ascii="Dax-Regular" w:hAnsi="Dax-Regular"/>
           <w:lang w:val="es-419"/>
         </w:rPr>
-        <w:t>lave, valor&gt;</w:t>
-      </w:r>
-      <w:r>
-        <w:rPr>
-          <w:rFonts w:ascii="Dax-Regular" w:hAnsi="Dax-Regular"/>
-          <w:lang w:val="es-419"/>
-        </w:rPr>
-        <w:t xml:space="preserve"> (que coinciden en una misma posición) en una lista denominada bucket. </w:t>
+        <w:t xml:space="preserve">lave, valor&gt; (que coinciden en una misma posición) en una lista denominada bucket. </w:t>
       </w:r>
     </w:p>
     <w:p>
@@ -180,7 +192,7 @@
     </w:p>
     <w:p>
       <w:pPr>
-        <w:pStyle w:val="Prrafodelista"/>
+        <w:pStyle w:val="ListParagraph"/>
         <w:numPr>
           <w:ilvl w:val="0"/>
           <w:numId w:val="1"/>
@@ -252,29 +264,57 @@
           <w:rFonts w:ascii="Dax-Regular" w:hAnsi="Dax-Regular"/>
           <w:lang w:val="es-419"/>
         </w:rPr>
-        <w:t xml:space="preserve"> se espera almacenar 800 datos. Esto se puede apreciar por medio del parámetro </w:t>
-      </w:r>
-      <w:r>
-        <w:rPr>
-          <w:rFonts w:ascii="Dax-Regular" w:hAnsi="Dax-Regular"/>
-          <w:lang w:val="es-419"/>
-        </w:rPr>
-        <w:t xml:space="preserve">“numelements” el cual representa el tamaño incial de la tabla. Este parámetro tiene un valor por defecto de 17 elementos. No obstante, al declarar la llave “authors”, se estbalece un valor de 800 elementos iniciales para la tabla. </w:t>
-      </w:r>
-    </w:p>
-    <w:p>
-      <w:pPr>
-        <w:spacing w:after="0"/>
-        <w:jc w:val="both"/>
-        <w:rPr>
-          <w:rFonts w:ascii="Dax-Regular" w:hAnsi="Dax-Regular"/>
-          <w:lang w:val="es-419"/>
-        </w:rPr>
-      </w:pPr>
-    </w:p>
-    <w:p>
-      <w:pPr>
-        <w:pStyle w:val="Prrafodelista"/>
+        <w:t xml:space="preserve"> se espera almacenar 800 datos. Esto </w:t>
+      </w:r>
+      <w:r>
+        <w:rPr>
+          <w:rFonts w:ascii="Dax-Regular" w:hAnsi="Dax-Regular"/>
+          <w:lang w:val="es-419"/>
+        </w:rPr>
+        <w:t xml:space="preserve">es evidente gracias al </w:t>
+      </w:r>
+      <w:r>
+        <w:rPr>
+          <w:rFonts w:ascii="Dax-Regular" w:hAnsi="Dax-Regular"/>
+          <w:lang w:val="es-419"/>
+        </w:rPr>
+        <w:t xml:space="preserve">parámetro </w:t>
+      </w:r>
+      <w:r>
+        <w:rPr>
+          <w:rFonts w:ascii="Dax-Regular" w:hAnsi="Dax-Regular"/>
+          <w:lang w:val="es-419"/>
+        </w:rPr>
+        <w:t>“numelements”</w:t>
+      </w:r>
+      <w:r>
+        <w:rPr>
+          <w:rFonts w:ascii="Dax-Regular" w:hAnsi="Dax-Regular"/>
+          <w:lang w:val="es-419"/>
+        </w:rPr>
+        <w:t>,</w:t>
+      </w:r>
+      <w:r>
+        <w:rPr>
+          <w:rFonts w:ascii="Dax-Regular" w:hAnsi="Dax-Regular"/>
+          <w:lang w:val="es-419"/>
+        </w:rPr>
+        <w:t xml:space="preserve"> el cual representa el tamaño incial de la tabla. Este parámetro tiene un valor por defecto de 17 elementos. No obstante, al declarar la llave “authors”, se estbalece un valor de 800 elementos iniciales para la tabla. </w:t>
+      </w:r>
+    </w:p>
+    <w:p>
+      <w:pPr>
+        <w:spacing w:after="0"/>
+        <w:jc w:val="both"/>
+        <w:rPr>
+          <w:rFonts w:ascii="Dax-Regular" w:hAnsi="Dax-Regular"/>
+          <w:lang w:val="es-419"/>
+        </w:rPr>
+      </w:pPr>
+    </w:p>
+    <w:p>
+      <w:pPr>
+        <w:pStyle w:val="ListParagraph"/>
         <w:numPr>
           <w:ilvl w:val="0"/>
           <w:numId w:val="1"/>
@@ -318,85 +358,50 @@
           <w:rFonts w:ascii="Dax-Regular" w:hAnsi="Dax-Regular"/>
           <w:lang w:val="es-419"/>
         </w:rPr>
-        <w:t>Según la declaración de la llave “authors”, se puede apreciar que</w:t>
-      </w:r>
-      <w:r>
-        <w:rPr>
-          <w:rFonts w:ascii="Dax-Regular" w:hAnsi="Dax-Regular"/>
-          <w:lang w:val="es-419"/>
-        </w:rPr>
-        <w:t xml:space="preserve"> el factor de carga que tendrá el nuevo mapa es de 4.0</w:t>
-      </w:r>
-      <w:r>
-        <w:rPr>
-          <w:rFonts w:ascii="Dax-Regular" w:hAnsi="Dax-Regular"/>
-          <w:lang w:val="es-419"/>
-        </w:rPr>
-        <w:t>. Esto se puede apreciar por medio del parámetro “</w:t>
-      </w:r>
-      <w:r>
-        <w:rPr>
-          <w:rFonts w:ascii="Dax-Regular" w:hAnsi="Dax-Regular"/>
-          <w:lang w:val="es-419"/>
-        </w:rPr>
-        <w:t>loadfactor</w:t>
-      </w:r>
-      <w:r>
-        <w:rPr>
-          <w:rFonts w:ascii="Dax-Regular" w:hAnsi="Dax-Regular"/>
-          <w:lang w:val="es-419"/>
-        </w:rPr>
-        <w:t xml:space="preserve">” el cual representa el </w:t>
-      </w:r>
-      <w:r>
-        <w:rPr>
-          <w:rFonts w:ascii="Dax-Regular" w:hAnsi="Dax-Regular"/>
-          <w:lang w:val="es-419"/>
-        </w:rPr>
-        <w:t>factor de cargar inicial de la tabla</w:t>
-      </w:r>
-      <w:r>
-        <w:rPr>
-          <w:rFonts w:ascii="Dax-Regular" w:hAnsi="Dax-Regular"/>
-          <w:lang w:val="es-419"/>
-        </w:rPr>
-        <w:t>. Este parámetro tiene un valor por defecto de</w:t>
-      </w:r>
-      <w:r>
-        <w:rPr>
-          <w:rFonts w:ascii="Dax-Regular" w:hAnsi="Dax-Regular"/>
-          <w:lang w:val="es-419"/>
-        </w:rPr>
-        <w:t xml:space="preserve"> 0.5</w:t>
-      </w:r>
-      <w:r>
-        <w:rPr>
-          <w:rFonts w:ascii="Dax-Regular" w:hAnsi="Dax-Regular"/>
-          <w:lang w:val="es-419"/>
-        </w:rPr>
-        <w:t xml:space="preserve">. No obstante, al declarar la llave “authors”, se estbalece un </w:t>
-      </w:r>
-      <w:r>
-        <w:rPr>
-          <w:rFonts w:ascii="Dax-Regular" w:hAnsi="Dax-Regular"/>
-          <w:lang w:val="es-419"/>
-        </w:rPr>
-        <w:t xml:space="preserve">factor de carga con un valor de 4.0. </w:t>
-      </w:r>
-    </w:p>
-    <w:p>
-      <w:pPr>
-        <w:spacing w:after="0"/>
-        <w:jc w:val="both"/>
-        <w:rPr>
-          <w:rFonts w:ascii="Dax-Regular" w:hAnsi="Dax-Regular"/>
-          <w:lang w:val="es-419"/>
-        </w:rPr>
-      </w:pPr>
-    </w:p>
-    <w:p>
-      <w:pPr>
-        <w:pStyle w:val="Prrafodelista"/>
+        <w:t xml:space="preserve">Según la declaración de la llave “authors”, se puede apreciar que el factor de carga que tendrá el nuevo mapa es de 4.0. Esto </w:t>
+      </w:r>
+      <w:r>
+        <w:rPr>
+          <w:rFonts w:ascii="Dax-Regular" w:hAnsi="Dax-Regular"/>
+          <w:lang w:val="es-419"/>
+        </w:rPr>
+        <w:t>es evidente gracias al</w:t>
+      </w:r>
+      <w:r>
+        <w:rPr>
+          <w:rFonts w:ascii="Dax-Regular" w:hAnsi="Dax-Regular"/>
+          <w:lang w:val="es-419"/>
+        </w:rPr>
+        <w:t xml:space="preserve"> parámetro “loadfactor” el cual representa el factor de cargar inicial de la tabla. Este parámetro tiene un valor por defecto de 0.5. No obstante, al declarar la llave “authors”, se est</w:t>
+      </w:r>
+      <w:r>
+        <w:rPr>
+          <w:rFonts w:ascii="Dax-Regular" w:hAnsi="Dax-Regular"/>
+          <w:lang w:val="es-419"/>
+        </w:rPr>
+        <w:t>a</w:t>
+      </w:r>
+      <w:r>
+        <w:rPr>
+          <w:rFonts w:ascii="Dax-Regular" w:hAnsi="Dax-Regular"/>
+          <w:lang w:val="es-419"/>
+        </w:rPr>
+        <w:t xml:space="preserve">blece un factor de carga con un valor de 4.0. </w:t>
+      </w:r>
+    </w:p>
+    <w:p>
+      <w:pPr>
+        <w:spacing w:after="0"/>
+        <w:jc w:val="both"/>
+        <w:rPr>
+          <w:rFonts w:ascii="Dax-Regular" w:hAnsi="Dax-Regular"/>
+          <w:lang w:val="es-419"/>
+        </w:rPr>
+      </w:pPr>
+    </w:p>
+    <w:p>
+      <w:pPr>
+        <w:pStyle w:val="ListParagraph"/>
         <w:numPr>
           <w:ilvl w:val="0"/>
           <w:numId w:val="1"/>
@@ -610,21 +615,7 @@
               <w:rFonts w:ascii="Cambria Math" w:hAnsi="Cambria Math"/>
               <w:lang w:val="es-419"/>
             </w:rPr>
-            <m:t>4.0</m:t>
-          </m:r>
-          <m:r>
-            <w:rPr>
-              <w:rFonts w:ascii="Cambria Math" w:hAnsi="Cambria Math"/>
-              <w:lang w:val="es-419"/>
-            </w:rPr>
-            <m:t>=N/</m:t>
-          </m:r>
-          <m:r>
-            <w:rPr>
-              <w:rFonts w:ascii="Cambria Math" w:hAnsi="Cambria Math"/>
-              <w:lang w:val="es-419"/>
-            </w:rPr>
-            <m:t>800</m:t>
+            <m:t>4.0=N/800</m:t>
           </m:r>
         </m:oMath>
       </m:oMathPara>
@@ -655,21 +646,7 @@
               <w:rFonts w:ascii="Cambria Math" w:hAnsi="Cambria Math"/>
               <w:lang w:val="es-419"/>
             </w:rPr>
-            <m:t>4.0</m:t>
-          </m:r>
-          <m:r>
-            <w:rPr>
-              <w:rFonts w:ascii="Cambria Math" w:hAnsi="Cambria Math"/>
-              <w:lang w:val="es-419"/>
-            </w:rPr>
-            <m:t>×800</m:t>
-          </m:r>
-          <m:r>
-            <w:rPr>
-              <w:rFonts w:ascii="Cambria Math" w:hAnsi="Cambria Math"/>
-              <w:lang w:val="es-419"/>
-            </w:rPr>
-            <m:t>=N</m:t>
+            <m:t>4.0×800=N</m:t>
           </m:r>
         </m:oMath>
       </m:oMathPara>
@@ -701,14 +678,7 @@
               <w:lang w:val="es-419"/>
             </w:rPr>
             <w:lastRenderedPageBreak/>
-            <m:t>N</m:t>
-          </m:r>
-          <m:r>
-            <w:rPr>
-              <w:rFonts w:ascii="Cambria Math" w:hAnsi="Cambria Math"/>
-              <w:lang w:val="es-419"/>
-            </w:rPr>
-            <m:t>=3200</m:t>
+            <m:t>N=3200</m:t>
           </m:r>
         </m:oMath>
       </m:oMathPara>
@@ -752,7 +722,7 @@
     </w:p>
     <w:p>
       <w:pPr>
-        <w:pStyle w:val="Prrafodelista"/>
+        <w:pStyle w:val="ListParagraph"/>
         <w:numPr>
           <w:ilvl w:val="0"/>
           <w:numId w:val="1"/>
@@ -817,37 +787,30 @@
       <w:r>
         <w:rPr>
           <w:rFonts w:ascii="Dax-Regular" w:hAnsi="Dax-Regular"/>
-          <w:lang w:val="es-419"/>
-        </w:rPr>
-        <w:t xml:space="preserve"> se encarga de mandera general, de agregar parejas de </w:t>
-      </w:r>
-      <w:r>
-        <w:rPr>
-          <w:rFonts w:ascii="Dax-Regular" w:hAnsi="Dax-Regular"/>
-          <w:lang w:val="es-419"/>
-        </w:rPr>
-        <w:t>&lt;</w:t>
-      </w:r>
-      <w:r>
-        <w:rPr>
-          <w:rFonts w:ascii="Dax-Regular" w:hAnsi="Dax-Regular"/>
-          <w:lang w:val="es-419"/>
-        </w:rPr>
-        <w:t>l</w:t>
-      </w:r>
-      <w:r>
-        <w:rPr>
-          <w:rFonts w:ascii="Dax-Regular" w:hAnsi="Dax-Regular"/>
-          <w:lang w:val="es-419"/>
-        </w:rPr>
-        <w:t>lave, valor&gt;</w:t>
-      </w:r>
-      <w:r>
-        <w:rPr>
-          <w:rFonts w:ascii="Dax-Regular" w:hAnsi="Dax-Regular"/>
-          <w:lang w:val="es-419"/>
-        </w:rPr>
-        <w:t xml:space="preserve"> a un mapa</w:t>
+          <w:lang w:val="es-CO"/>
+        </w:rPr>
+        <w:t>()</w:t>
+      </w:r>
+      <w:r>
+        <w:rPr>
+          <w:rFonts w:ascii="Dax-Regular" w:hAnsi="Dax-Regular"/>
+          <w:lang w:val="es-419"/>
+        </w:rPr>
+        <w:t xml:space="preserve"> se encarga de man</w:t>
+      </w:r>
+      <w:r>
+        <w:rPr>
+          <w:rFonts w:ascii="Dax-Regular" w:hAnsi="Dax-Regular"/>
+          <w:lang w:val="es-419"/>
+        </w:rPr>
+        <w:t>era</w:t>
+      </w:r>
+      <w:r>
+        <w:rPr>
+          <w:rFonts w:ascii="Dax-Regular" w:hAnsi="Dax-Regular"/>
+          <w:lang w:val="es-419"/>
+        </w:rPr>
+        <w:t xml:space="preserve"> general, de agregar parejas de &lt;llave, valor&gt; a un mapa</w:t>
       </w:r>
       <w:r>
         <w:rPr>
@@ -875,21 +838,21 @@
           <w:rFonts w:ascii="Dax-Regular" w:hAnsi="Dax-Regular"/>
           <w:lang w:val="es-419"/>
         </w:rPr>
-        <w:t>, se reemplaza el valor por con el nuevo</w:t>
-      </w:r>
-      <w:r>
-        <w:rPr>
-          <w:rFonts w:ascii="Dax-Regular" w:hAnsi="Dax-Regular"/>
-          <w:lang w:val="es-419"/>
-        </w:rPr>
-        <w:t>.</w:t>
-      </w:r>
-      <w:r>
-        <w:rPr>
-          <w:rFonts w:ascii="Dax-Regular" w:hAnsi="Dax-Regular"/>
-          <w:lang w:val="es-419"/>
-        </w:rPr>
-        <w:t xml:space="preserve"> Esta función recibe como parámetros</w:t>
+        <w:t xml:space="preserve">, reemplaza el valor </w:t>
+      </w:r>
+      <w:r>
+        <w:rPr>
+          <w:rFonts w:ascii="Dax-Regular" w:hAnsi="Dax-Regular"/>
+          <w:lang w:val="es-419"/>
+        </w:rPr>
+        <w:t>de la llave existente por el nuevo</w:t>
+      </w:r>
+      <w:r>
+        <w:rPr>
+          <w:rFonts w:ascii="Dax-Regular" w:hAnsi="Dax-Regular"/>
+          <w:lang w:val="es-419"/>
+        </w:rPr>
+        <w:t>. Esta función recibe como parámetros</w:t>
       </w:r>
       <w:r>
         <w:rPr>
@@ -924,85 +887,29 @@
           <w:rFonts w:ascii="Dax-Regular" w:hAnsi="Dax-Regular"/>
           <w:lang w:val="es-419"/>
         </w:rPr>
-        <w:t>,</w:t>
-      </w:r>
-      <w:r>
-        <w:rPr>
-          <w:rFonts w:ascii="Dax-Regular" w:hAnsi="Dax-Regular"/>
-          <w:lang w:val="es-419"/>
-        </w:rPr>
-        <w:t xml:space="preserve"> se encarga de agregar en el mapa “catalog[“booksIds”]” el ID de cada libro como llave, y la información de cada libro respectívamente como valor. Adicionalmente, esta instrucciónn retorna el mapa </w:t>
-      </w:r>
-      <w:r>
-        <w:rPr>
-          <w:rFonts w:ascii="Dax-Regular" w:hAnsi="Dax-Regular"/>
-          <w:lang w:val="es-419"/>
-        </w:rPr>
-        <w:t xml:space="preserve">“catalog[“booksIds”]” </w:t>
-      </w:r>
-      <w:r>
-        <w:rPr>
-          <w:rFonts w:ascii="Dax-Regular" w:hAnsi="Dax-Regular"/>
-          <w:lang w:val="es-419"/>
-        </w:rPr>
-        <w:t xml:space="preserve">con la nueva pareja </w:t>
-      </w:r>
-      <w:r>
-        <w:rPr>
-          <w:rFonts w:ascii="Dax-Regular" w:hAnsi="Dax-Regular"/>
-          <w:lang w:val="es-419"/>
-        </w:rPr>
-        <w:t>&lt;</w:t>
-      </w:r>
-      <w:r>
-        <w:rPr>
-          <w:rFonts w:ascii="Dax-Regular" w:hAnsi="Dax-Regular"/>
-          <w:lang w:val="es-419"/>
-        </w:rPr>
-        <w:t>book[“goodreads_book_id”]</w:t>
-      </w:r>
-      <w:r>
-        <w:rPr>
-          <w:rFonts w:ascii="Dax-Regular" w:hAnsi="Dax-Regular"/>
-          <w:lang w:val="es-419"/>
-        </w:rPr>
-        <w:t xml:space="preserve">, </w:t>
-      </w:r>
-      <w:r>
-        <w:rPr>
-          <w:rFonts w:ascii="Dax-Regular" w:hAnsi="Dax-Regular"/>
-          <w:lang w:val="es-419"/>
-        </w:rPr>
-        <w:t>book</w:t>
-      </w:r>
-      <w:r>
-        <w:rPr>
-          <w:rFonts w:ascii="Dax-Regular" w:hAnsi="Dax-Regular"/>
-          <w:lang w:val="es-419"/>
-        </w:rPr>
-        <w:t>&gt;</w:t>
-      </w:r>
-      <w:r>
-        <w:rPr>
-          <w:rFonts w:ascii="Dax-Regular" w:hAnsi="Dax-Regular"/>
-          <w:lang w:val="es-419"/>
-        </w:rPr>
-        <w:t xml:space="preserve">. </w:t>
-      </w:r>
-    </w:p>
-    <w:p>
-      <w:pPr>
-        <w:spacing w:after="0"/>
-        <w:jc w:val="both"/>
-        <w:rPr>
-          <w:rFonts w:ascii="Dax-Regular" w:hAnsi="Dax-Regular"/>
-          <w:lang w:val="es-419"/>
-        </w:rPr>
-      </w:pPr>
-    </w:p>
-    <w:p>
-      <w:pPr>
-        <w:pStyle w:val="Prrafodelista"/>
+        <w:t xml:space="preserve"> del modelo</w:t>
+      </w:r>
+      <w:r>
+        <w:rPr>
+          <w:rFonts w:ascii="Dax-Regular" w:hAnsi="Dax-Regular"/>
+          <w:lang w:val="es-419"/>
+        </w:rPr>
+        <w:t xml:space="preserve"> se encarga de agregar en el mapa “catalog[“booksIds”]” el ID de cada libro como llave, y la información de cada libro respectívamente como valor.</w:t>
+      </w:r>
+    </w:p>
+    <w:p>
+      <w:pPr>
+        <w:spacing w:after="0"/>
+        <w:jc w:val="both"/>
+        <w:rPr>
+          <w:rFonts w:ascii="Dax-Regular" w:hAnsi="Dax-Regular"/>
+          <w:lang w:val="es-419"/>
+        </w:rPr>
+      </w:pPr>
+    </w:p>
+    <w:p>
+      <w:pPr>
+        <w:pStyle w:val="ListParagraph"/>
         <w:numPr>
           <w:ilvl w:val="0"/>
           <w:numId w:val="1"/>
@@ -1035,116 +942,90 @@
           <w:bCs/>
           <w:lang w:val="es-ES"/>
         </w:rPr>
-        <w:t>“</w:t>
-      </w:r>
-      <w:proofErr w:type="spellStart"/>
-      <w:r>
-        <w:rPr>
-          <w:rFonts w:ascii="Dax-Regular" w:hAnsi="Dax-Regular"/>
-          <w:b/>
-          <w:bCs/>
+        <w:t>“book[‘goodreads_book_id’]”</w:t>
+      </w:r>
+      <w:r>
+        <w:rPr>
+          <w:rFonts w:ascii="Dax-Regular" w:hAnsi="Dax-Regular"/>
           <w:lang w:val="es-ES"/>
         </w:rPr>
-        <w:t>book</w:t>
-      </w:r>
-      <w:proofErr w:type="spellEnd"/>
-      <w:r>
-        <w:rPr>
-          <w:rFonts w:ascii="Dax-Regular" w:hAnsi="Dax-Regular"/>
-          <w:b/>
-          <w:bCs/>
+        <w:t xml:space="preserve"> en esa instrucción?</w:t>
+      </w:r>
+    </w:p>
+    <w:p>
+      <w:pPr>
+        <w:spacing w:after="0"/>
+        <w:jc w:val="both"/>
+        <w:rPr>
+          <w:rFonts w:ascii="Dax-Regular" w:hAnsi="Dax-Regular"/>
+          <w:lang w:val="es-419"/>
+        </w:rPr>
+      </w:pPr>
+    </w:p>
+    <w:p>
+      <w:pPr>
+        <w:spacing w:after="0"/>
+        <w:jc w:val="both"/>
+        <w:rPr>
+          <w:rFonts w:ascii="Dax-Regular" w:hAnsi="Dax-Regular"/>
+          <w:lang w:val="es-419"/>
+        </w:rPr>
+      </w:pPr>
+      <w:r>
+        <w:rPr>
+          <w:rFonts w:ascii="Dax-Regular" w:hAnsi="Dax-Regular"/>
+          <w:lang w:val="es-419"/>
+        </w:rPr>
+        <w:t xml:space="preserve">En la instrucción mp.put, </w:t>
+      </w:r>
+      <w:r>
+        <w:rPr>
+          <w:rFonts w:ascii="Dax-Regular" w:hAnsi="Dax-Regular"/>
           <w:lang w:val="es-ES"/>
         </w:rPr>
-        <w:t>[‘</w:t>
-      </w:r>
-      <w:proofErr w:type="spellStart"/>
-      <w:r>
-        <w:rPr>
-          <w:rFonts w:ascii="Dax-Regular" w:hAnsi="Dax-Regular"/>
-          <w:b/>
-          <w:bCs/>
+        <w:t xml:space="preserve">“book[‘goodreads_book_id’]” </w:t>
+      </w:r>
+      <w:r>
+        <w:rPr>
+          <w:rFonts w:ascii="Dax-Regular" w:hAnsi="Dax-Regular"/>
           <w:lang w:val="es-ES"/>
         </w:rPr>
-        <w:t>goodreads_book_id</w:t>
-      </w:r>
-      <w:proofErr w:type="spellEnd"/>
-      <w:r>
-        <w:rPr>
-          <w:rFonts w:ascii="Dax-Regular" w:hAnsi="Dax-Regular"/>
-          <w:b/>
-          <w:bCs/>
+        <w:t xml:space="preserve">corresponde a la llave que </w:t>
+      </w:r>
+      <w:r>
+        <w:rPr>
+          <w:rFonts w:ascii="Dax-Regular" w:hAnsi="Dax-Regular"/>
           <w:lang w:val="es-ES"/>
         </w:rPr>
-        <w:t>’]”</w:t>
+        <w:t xml:space="preserve">se le desea agregar al </w:t>
       </w:r>
       <w:r>
         <w:rPr>
           <w:rFonts w:ascii="Dax-Regular" w:hAnsi="Dax-Regular"/>
           <w:lang w:val="es-ES"/>
         </w:rPr>
-        <w:t xml:space="preserve"> en esa instrucción?</w:t>
-      </w:r>
-    </w:p>
-    <w:p>
-      <w:pPr>
-        <w:spacing w:after="0"/>
-        <w:jc w:val="both"/>
-        <w:rPr>
-          <w:rFonts w:ascii="Dax-Regular" w:hAnsi="Dax-Regular"/>
-          <w:lang w:val="es-419"/>
-        </w:rPr>
-      </w:pPr>
-    </w:p>
-    <w:p>
-      <w:pPr>
-        <w:spacing w:after="0"/>
-        <w:jc w:val="both"/>
-        <w:rPr>
-          <w:rFonts w:ascii="Dax-Regular" w:hAnsi="Dax-Regular"/>
-          <w:lang w:val="es-419"/>
-        </w:rPr>
-      </w:pPr>
-      <w:r>
-        <w:rPr>
-          <w:rFonts w:ascii="Dax-Regular" w:hAnsi="Dax-Regular"/>
-          <w:lang w:val="es-419"/>
-        </w:rPr>
-        <w:t xml:space="preserve">En la instrucción mp.put, </w:t>
-      </w:r>
-      <w:r>
-        <w:rPr>
-          <w:rFonts w:ascii="Dax-Regular" w:hAnsi="Dax-Regular"/>
-          <w:lang w:val="es-ES"/>
-        </w:rPr>
-        <w:t>“book[‘goodreads_book_id’]”</w:t>
-      </w:r>
-      <w:r>
-        <w:rPr>
-          <w:rFonts w:ascii="Dax-Regular" w:hAnsi="Dax-Regular"/>
-          <w:lang w:val="es-ES"/>
-        </w:rPr>
-        <w:t xml:space="preserve"> </w:t>
-      </w:r>
-      <w:r>
-        <w:rPr>
-          <w:rFonts w:ascii="Dax-Regular" w:hAnsi="Dax-Regular"/>
-          <w:lang w:val="es-ES"/>
-        </w:rPr>
-        <w:t xml:space="preserve">corresponde a la llave que desea agregarse el mapa </w:t>
-      </w:r>
-      <w:r>
-        <w:rPr>
-          <w:rFonts w:ascii="Dax-Regular" w:hAnsi="Dax-Regular"/>
-          <w:lang w:val="es-419"/>
-        </w:rPr>
-        <w:t>“catalog[“booksIds”]”</w:t>
-      </w:r>
-      <w:r>
-        <w:rPr>
-          <w:rFonts w:ascii="Dax-Regular" w:hAnsi="Dax-Regular"/>
-          <w:lang w:val="es-419"/>
-        </w:rPr>
-        <w:t>. En este caso, la llave será el ID de</w:t>
+        <w:t xml:space="preserve">mapa </w:t>
+      </w:r>
+      <w:r>
+        <w:rPr>
+          <w:rFonts w:ascii="Dax-Regular" w:hAnsi="Dax-Regular"/>
+          <w:lang w:val="es-419"/>
+        </w:rPr>
+        <w:t xml:space="preserve">“catalog[“booksIds”]”. En este caso, la llave </w:t>
+      </w:r>
+      <w:r>
+        <w:rPr>
+          <w:rFonts w:ascii="Dax-Regular" w:hAnsi="Dax-Regular"/>
+          <w:lang w:val="es-419"/>
+        </w:rPr>
+        <w:t>es</w:t>
+      </w:r>
+      <w:r>
+        <w:rPr>
+          <w:rFonts w:ascii="Dax-Regular" w:hAnsi="Dax-Regular"/>
+          <w:lang w:val="es-419"/>
+        </w:rPr>
+        <w:t xml:space="preserve"> el ID de</w:t>
       </w:r>
       <w:r>
         <w:rPr>
@@ -1187,7 +1068,7 @@
     </w:p>
     <w:p>
       <w:pPr>
-        <w:pStyle w:val="Prrafodelista"/>
+        <w:pStyle w:val="ListParagraph"/>
         <w:numPr>
           <w:ilvl w:val="0"/>
           <w:numId w:val="1"/>
@@ -1216,7 +1097,6 @@
         </w:rPr>
         <w:t>“</w:t>
       </w:r>
-      <w:proofErr w:type="spellStart"/>
       <w:r>
         <w:rPr>
           <w:rFonts w:ascii="Dax-Regular" w:hAnsi="Dax-Regular"/>
@@ -1227,102 +1107,84 @@
           <w:highlight w:val="yellow"/>
           <w:lang w:val="es-ES"/>
         </w:rPr>
-        <w:t>book</w:t>
-      </w:r>
-      <w:proofErr w:type="spellEnd"/>
+        <w:t>book”</w:t>
+      </w:r>
+      <w:r>
+        <w:rPr>
+          <w:rFonts w:ascii="Dax-Regular" w:hAnsi="Dax-Regular"/>
+          <w:lang w:val="es-ES"/>
+        </w:rPr>
+        <w:t xml:space="preserve"> en esa instrucción?</w:t>
+      </w:r>
+    </w:p>
+    <w:p>
+      <w:pPr>
+        <w:spacing w:after="0"/>
+        <w:jc w:val="both"/>
+        <w:rPr>
+          <w:rFonts w:ascii="Dax-Regular" w:hAnsi="Dax-Regular"/>
+          <w:lang w:val="es-419"/>
+        </w:rPr>
+      </w:pPr>
+    </w:p>
+    <w:p>
+      <w:pPr>
+        <w:spacing w:after="0"/>
+        <w:jc w:val="both"/>
+        <w:rPr>
+          <w:rFonts w:ascii="Dax-Regular" w:hAnsi="Dax-Regular"/>
+        </w:rPr>
+      </w:pPr>
+      <w:r>
+        <w:rPr>
+          <w:rFonts w:ascii="Dax-Regular" w:hAnsi="Dax-Regular"/>
+          <w:lang w:val="es-419"/>
+        </w:rPr>
+        <w:t xml:space="preserve">En la instrucción mp.put, </w:t>
+      </w:r>
+      <w:r>
+        <w:rPr>
+          <w:rFonts w:ascii="Dax-Regular" w:hAnsi="Dax-Regular"/>
+          <w:lang w:val="es-ES"/>
+        </w:rPr>
+        <w:t>“book</w:t>
+      </w:r>
+      <w:r>
+        <w:rPr>
+          <w:rFonts w:ascii="Dax-Regular" w:hAnsi="Dax-Regular"/>
+          <w:lang w:val="es-ES"/>
+        </w:rPr>
+        <w:t xml:space="preserve">” corresponde al valor  que desea agregarse el mapa </w:t>
+      </w:r>
+      <w:r>
+        <w:rPr>
+          <w:rFonts w:ascii="Dax-Regular" w:hAnsi="Dax-Regular"/>
+          <w:lang w:val="es-419"/>
+        </w:rPr>
+        <w:t>“catalog[“booksIds”]”</w:t>
+      </w:r>
+      <w:r>
+        <w:rPr>
+          <w:rFonts w:ascii="Dax-Regular" w:hAnsi="Dax-Regular"/>
+          <w:lang w:val="es-419"/>
+        </w:rPr>
+        <w:t xml:space="preserve"> bajo la llave </w:t>
+      </w:r>
       <w:r>
         <w:rPr>
           <w:rFonts w:ascii="Dax-Regular" w:hAnsi="Dax-Regular"/>
           <w:b/>
           <w:bCs/>
-          <w:i/>
-          <w:iCs/>
-          <w:highlight w:val="yellow"/>
           <w:lang w:val="es-ES"/>
         </w:rPr>
-        <w:t>”</w:t>
-      </w:r>
-      <w:r>
-        <w:rPr>
-          <w:rFonts w:ascii="Dax-Regular" w:hAnsi="Dax-Regular"/>
-          <w:lang w:val="es-ES"/>
-        </w:rPr>
-        <w:t xml:space="preserve"> en esa instrucción?</w:t>
-      </w:r>
-    </w:p>
-    <w:p>
-      <w:pPr>
-        <w:spacing w:after="0"/>
-        <w:jc w:val="both"/>
-        <w:rPr>
-          <w:rFonts w:ascii="Dax-Regular" w:hAnsi="Dax-Regular"/>
-          <w:lang w:val="es-419"/>
-        </w:rPr>
-      </w:pPr>
-    </w:p>
-    <w:p>
-      <w:pPr>
-        <w:spacing w:after="0"/>
-        <w:jc w:val="both"/>
-        <w:rPr>
-          <w:rFonts w:ascii="Dax-Regular" w:hAnsi="Dax-Regular"/>
-        </w:rPr>
-      </w:pPr>
-      <w:r>
-        <w:rPr>
-          <w:rFonts w:ascii="Dax-Regular" w:hAnsi="Dax-Regular"/>
-          <w:lang w:val="es-419"/>
-        </w:rPr>
-        <w:t xml:space="preserve">En la instrucción mp.put, </w:t>
-      </w:r>
-      <w:r>
-        <w:rPr>
-          <w:rFonts w:ascii="Dax-Regular" w:hAnsi="Dax-Regular"/>
-          <w:lang w:val="es-ES"/>
-        </w:rPr>
-        <w:t>“book</w:t>
-      </w:r>
-      <w:r>
-        <w:rPr>
-          <w:rFonts w:ascii="Dax-Regular" w:hAnsi="Dax-Regular"/>
-          <w:lang w:val="es-ES"/>
-        </w:rPr>
-        <w:t xml:space="preserve">” </w:t>
-      </w:r>
-      <w:r>
-        <w:rPr>
-          <w:rFonts w:ascii="Dax-Regular" w:hAnsi="Dax-Regular"/>
-          <w:lang w:val="es-ES"/>
-        </w:rPr>
-        <w:t xml:space="preserve">corresponde </w:t>
-      </w:r>
-      <w:r>
-        <w:rPr>
-          <w:rFonts w:ascii="Dax-Regular" w:hAnsi="Dax-Regular"/>
-          <w:lang w:val="es-ES"/>
-        </w:rPr>
-        <w:t xml:space="preserve">al valor </w:t>
-      </w:r>
-      <w:r>
-        <w:rPr>
-          <w:rFonts w:ascii="Dax-Regular" w:hAnsi="Dax-Regular"/>
-          <w:lang w:val="es-ES"/>
-        </w:rPr>
-        <w:t xml:space="preserve"> que desea agregarse el mapa </w:t>
-      </w:r>
-      <w:r>
-        <w:rPr>
-          <w:rFonts w:ascii="Dax-Regular" w:hAnsi="Dax-Regular"/>
-          <w:lang w:val="es-419"/>
-        </w:rPr>
-        <w:t xml:space="preserve">“catalog[“booksIds”]”. En este caso, </w:t>
-      </w:r>
-      <w:r>
-        <w:rPr>
-          <w:rFonts w:ascii="Dax-Regular" w:hAnsi="Dax-Regular"/>
-          <w:lang w:val="es-419"/>
-        </w:rPr>
-        <w:t xml:space="preserve">el valor correponde a toda la infromación de un libro en específico. En book </w:t>
+        <w:t>“book[‘goodreads_book_id’]”</w:t>
+      </w:r>
+      <w:r>
+        <w:rPr>
+          <w:rFonts w:ascii="Dax-Regular" w:hAnsi="Dax-Regular"/>
+          <w:lang w:val="es-419"/>
+        </w:rPr>
+        <w:t xml:space="preserve">. En este caso, el valor correponde a toda la infromación de un libro en específico. En book </w:t>
       </w:r>
       <w:r>
         <w:rPr>
@@ -1359,13 +1221,19 @@
         <w:rPr>
           <w:rFonts w:ascii="Dax-Regular" w:hAnsi="Dax-Regular"/>
         </w:rPr>
-        <w:t xml:space="preserve"> que se almacena por cada libro es la siguiente: </w:t>
-      </w:r>
-      <w:r>
-        <w:rPr>
-          <w:rFonts w:ascii="Dax-Regular" w:hAnsi="Dax-Regular"/>
-        </w:rPr>
-        <w:t>'book_id'</w:t>
+        <w:t xml:space="preserve"> que se almacena por cada libro es la siguiente: 'book_id', 'goodreads_book_id', 'best_book_id', 'work_id', 'books_count', 'isbn', 'isbn13', 'authors', 'original_publication_year', 'original_title', 'title', 'language_code',</w:t>
+      </w:r>
+      <w:r>
+        <w:rPr>
+          <w:rFonts w:ascii="Dax-Regular" w:hAnsi="Dax-Regular"/>
+        </w:rPr>
+        <w:t xml:space="preserve"> </w:t>
+      </w:r>
+      <w:r>
+        <w:rPr>
+          <w:rFonts w:ascii="Dax-Regular" w:hAnsi="Dax-Regular"/>
+        </w:rPr>
+        <w:t>'average_rating', 'ratings_count'</w:t>
       </w:r>
       <w:r>
         <w:rPr>
@@ -1377,7 +1245,7 @@
         <w:rPr>
           <w:rFonts w:ascii="Dax-Regular" w:hAnsi="Dax-Regular"/>
         </w:rPr>
-        <w:t>'goodreads_book_id'</w:t>
+        <w:t>'work_ratings_count'</w:t>
       </w:r>
       <w:r>
         <w:rPr>
@@ -1389,7 +1257,7 @@
         <w:rPr>
           <w:rFonts w:ascii="Dax-Regular" w:hAnsi="Dax-Regular"/>
         </w:rPr>
-        <w:t>'best_book_id'</w:t>
+        <w:t>'work_text_reviews_count'</w:t>
       </w:r>
       <w:r>
         <w:rPr>
@@ -1401,7 +1269,7 @@
         <w:rPr>
           <w:rFonts w:ascii="Dax-Regular" w:hAnsi="Dax-Regular"/>
         </w:rPr>
-        <w:t>'work_id'</w:t>
+        <w:t>'ratings_1'</w:t>
       </w:r>
       <w:r>
         <w:rPr>
@@ -1413,7 +1281,7 @@
         <w:rPr>
           <w:rFonts w:ascii="Dax-Regular" w:hAnsi="Dax-Regular"/>
         </w:rPr>
-        <w:t>'books_count'</w:t>
+        <w:t>'ratings_2'</w:t>
       </w:r>
       <w:r>
         <w:rPr>
@@ -1425,7 +1293,7 @@
         <w:rPr>
           <w:rFonts w:ascii="Dax-Regular" w:hAnsi="Dax-Regular"/>
         </w:rPr>
-        <w:t>'isbn'</w:t>
+        <w:t>'ratings_3'</w:t>
       </w:r>
       <w:r>
         <w:rPr>
@@ -1437,7 +1305,7 @@
         <w:rPr>
           <w:rFonts w:ascii="Dax-Regular" w:hAnsi="Dax-Regular"/>
         </w:rPr>
-        <w:t>'isbn13'</w:t>
+        <w:t>'ratings_4'</w:t>
       </w:r>
       <w:r>
         <w:rPr>
@@ -1449,7 +1317,7 @@
         <w:rPr>
           <w:rFonts w:ascii="Dax-Regular" w:hAnsi="Dax-Regular"/>
         </w:rPr>
-        <w:t>'authors'</w:t>
+        <w:t>'ratings_5'</w:t>
       </w:r>
       <w:r>
         <w:rPr>
@@ -1461,168 +1329,6 @@
         <w:rPr>
           <w:rFonts w:ascii="Dax-Regular" w:hAnsi="Dax-Regular"/>
         </w:rPr>
-        <w:t>'original_publication_year'</w:t>
-      </w:r>
-      <w:r>
-        <w:rPr>
-          <w:rFonts w:ascii="Dax-Regular" w:hAnsi="Dax-Regular"/>
-        </w:rPr>
-        <w:t xml:space="preserve">, </w:t>
-      </w:r>
-      <w:r>
-        <w:rPr>
-          <w:rFonts w:ascii="Dax-Regular" w:hAnsi="Dax-Regular"/>
-        </w:rPr>
-        <w:t>'original_title'</w:t>
-      </w:r>
-      <w:r>
-        <w:rPr>
-          <w:rFonts w:ascii="Dax-Regular" w:hAnsi="Dax-Regular"/>
-        </w:rPr>
-        <w:t xml:space="preserve">, </w:t>
-      </w:r>
-      <w:r>
-        <w:rPr>
-          <w:rFonts w:ascii="Dax-Regular" w:hAnsi="Dax-Regular"/>
-        </w:rPr>
-        <w:t>'title'</w:t>
-      </w:r>
-      <w:r>
-        <w:rPr>
-          <w:rFonts w:ascii="Dax-Regular" w:hAnsi="Dax-Regular"/>
-        </w:rPr>
-        <w:t xml:space="preserve">, </w:t>
-      </w:r>
-      <w:r>
-        <w:rPr>
-          <w:rFonts w:ascii="Dax-Regular" w:hAnsi="Dax-Regular"/>
-        </w:rPr>
-        <w:t>'language_code'</w:t>
-      </w:r>
-      <w:r>
-        <w:rPr>
-          <w:rFonts w:ascii="Dax-Regular" w:hAnsi="Dax-Regular"/>
-        </w:rPr>
-        <w:t>,</w:t>
-      </w:r>
-      <w:r>
-        <w:rPr>
-          <w:rFonts w:ascii="Dax-Regular" w:hAnsi="Dax-Regular"/>
-        </w:rPr>
-        <w:t xml:space="preserve"> </w:t>
-      </w:r>
-      <w:r>
-        <w:rPr>
-          <w:rFonts w:ascii="Dax-Regular" w:hAnsi="Dax-Regular"/>
-        </w:rPr>
-        <w:t>'average_rating'</w:t>
-      </w:r>
-      <w:r>
-        <w:rPr>
-          <w:rFonts w:ascii="Dax-Regular" w:hAnsi="Dax-Regular"/>
-        </w:rPr>
-        <w:t xml:space="preserve">, </w:t>
-      </w:r>
-      <w:r>
-        <w:rPr>
-          <w:rFonts w:ascii="Dax-Regular" w:hAnsi="Dax-Regular"/>
-        </w:rPr>
-        <w:t>'ratings_count'</w:t>
-      </w:r>
-      <w:r>
-        <w:rPr>
-          <w:rFonts w:ascii="Dax-Regular" w:hAnsi="Dax-Regular"/>
-        </w:rPr>
-        <w:t xml:space="preserve">, </w:t>
-      </w:r>
-      <w:r>
-        <w:rPr>
-          <w:rFonts w:ascii="Dax-Regular" w:hAnsi="Dax-Regular"/>
-        </w:rPr>
-        <w:t>'work_ratings_count'</w:t>
-      </w:r>
-      <w:r>
-        <w:rPr>
-          <w:rFonts w:ascii="Dax-Regular" w:hAnsi="Dax-Regular"/>
-        </w:rPr>
-        <w:t xml:space="preserve">, </w:t>
-      </w:r>
-      <w:r>
-        <w:rPr>
-          <w:rFonts w:ascii="Dax-Regular" w:hAnsi="Dax-Regular"/>
-        </w:rPr>
-        <w:t>'work_text_reviews_count'</w:t>
-      </w:r>
-      <w:r>
-        <w:rPr>
-          <w:rFonts w:ascii="Dax-Regular" w:hAnsi="Dax-Regular"/>
-        </w:rPr>
-        <w:t xml:space="preserve">, </w:t>
-      </w:r>
-      <w:r>
-        <w:rPr>
-          <w:rFonts w:ascii="Dax-Regular" w:hAnsi="Dax-Regular"/>
-        </w:rPr>
-        <w:t>'ratings_1'</w:t>
-      </w:r>
-      <w:r>
-        <w:rPr>
-          <w:rFonts w:ascii="Dax-Regular" w:hAnsi="Dax-Regular"/>
-        </w:rPr>
-        <w:t xml:space="preserve">, </w:t>
-      </w:r>
-      <w:r>
-        <w:rPr>
-          <w:rFonts w:ascii="Dax-Regular" w:hAnsi="Dax-Regular"/>
-        </w:rPr>
-        <w:t>'ratings_2'</w:t>
-      </w:r>
-      <w:r>
-        <w:rPr>
-          <w:rFonts w:ascii="Dax-Regular" w:hAnsi="Dax-Regular"/>
-        </w:rPr>
-        <w:t xml:space="preserve">, </w:t>
-      </w:r>
-      <w:r>
-        <w:rPr>
-          <w:rFonts w:ascii="Dax-Regular" w:hAnsi="Dax-Regular"/>
-        </w:rPr>
-        <w:t>'ratings_3'</w:t>
-      </w:r>
-      <w:r>
-        <w:rPr>
-          <w:rFonts w:ascii="Dax-Regular" w:hAnsi="Dax-Regular"/>
-        </w:rPr>
-        <w:t xml:space="preserve">, </w:t>
-      </w:r>
-      <w:r>
-        <w:rPr>
-          <w:rFonts w:ascii="Dax-Regular" w:hAnsi="Dax-Regular"/>
-        </w:rPr>
-        <w:t>'ratings_4'</w:t>
-      </w:r>
-      <w:r>
-        <w:rPr>
-          <w:rFonts w:ascii="Dax-Regular" w:hAnsi="Dax-Regular"/>
-        </w:rPr>
-        <w:t xml:space="preserve">, </w:t>
-      </w:r>
-      <w:r>
-        <w:rPr>
-          <w:rFonts w:ascii="Dax-Regular" w:hAnsi="Dax-Regular"/>
-        </w:rPr>
-        <w:t>'ratings_5'</w:t>
-      </w:r>
-      <w:r>
-        <w:rPr>
-          <w:rFonts w:ascii="Dax-Regular" w:hAnsi="Dax-Regular"/>
-        </w:rPr>
-        <w:t xml:space="preserve">, </w:t>
-      </w:r>
-      <w:r>
-        <w:rPr>
-          <w:rFonts w:ascii="Dax-Regular" w:hAnsi="Dax-Regular"/>
-        </w:rPr>
         <w:t>'image_url'</w:t>
       </w:r>
       <w:r>
@@ -1655,7 +1361,7 @@
     </w:p>
     <w:p>
       <w:pPr>
-        <w:pStyle w:val="Prrafodelista"/>
+        <w:pStyle w:val="ListParagraph"/>
         <w:numPr>
           <w:ilvl w:val="0"/>
           <w:numId w:val="1"/>
@@ -1936,7 +1642,7 @@
     </w:p>
     <w:p>
       <w:pPr>
-        <w:pStyle w:val="Prrafodelista"/>
+        <w:pStyle w:val="ListParagraph"/>
         <w:numPr>
           <w:ilvl w:val="0"/>
           <w:numId w:val="1"/>
@@ -1971,7 +1677,6 @@
         </w:rPr>
         <w:t>“</w:t>
       </w:r>
-      <w:proofErr w:type="spellStart"/>
       <w:r>
         <w:rPr>
           <w:rFonts w:ascii="Dax-Regular" w:hAnsi="Dax-Regular"/>
@@ -1981,19 +1686,7 @@
           <w:iCs/>
           <w:lang w:val="es-ES"/>
         </w:rPr>
-        <w:t>year</w:t>
-      </w:r>
-      <w:proofErr w:type="spellEnd"/>
-      <w:r>
-        <w:rPr>
-          <w:rFonts w:ascii="Dax-Regular" w:hAnsi="Dax-Regular"/>
-          <w:b/>
-          <w:bCs/>
-          <w:i/>
-          <w:iCs/>
-          <w:lang w:val="es-ES"/>
-        </w:rPr>
-        <w:t>”</w:t>
+        <w:t>year”</w:t>
       </w:r>
       <w:r>
         <w:rPr>
@@ -2036,21 +1729,28 @@
           <w:rFonts w:ascii="Dax-Regular" w:hAnsi="Dax-Regular"/>
           <w:lang w:val="es-419"/>
         </w:rPr>
-        <w:t>El p</w:t>
-      </w:r>
-      <w:r>
-        <w:rPr>
-          <w:rFonts w:ascii="Dax-Regular" w:hAnsi="Dax-Regular"/>
-          <w:lang w:val="es-419"/>
-        </w:rPr>
-        <w:t>arámtetro</w:t>
-      </w:r>
-      <w:r>
-        <w:rPr>
-          <w:rFonts w:ascii="Dax-Regular" w:hAnsi="Dax-Regular"/>
-          <w:lang w:val="es-419"/>
-        </w:rPr>
-        <w:t xml:space="preserve"> “year” en la instrucción </w:t>
+        <w:t xml:space="preserve">La variable </w:t>
+      </w:r>
+      <w:r>
+        <w:rPr>
+          <w:rFonts w:ascii="Dax-Regular" w:hAnsi="Dax-Regular"/>
+          <w:lang w:val="es-419"/>
+        </w:rPr>
+        <w:t>“year”</w:t>
+      </w:r>
+      <w:r>
+        <w:rPr>
+          <w:rFonts w:ascii="Dax-Regular" w:hAnsi="Dax-Regular"/>
+          <w:lang w:val="es-419"/>
+        </w:rPr>
+        <w:t xml:space="preserve"> que es el parámetro “key”</w:t>
+      </w:r>
+      <w:r>
+        <w:rPr>
+          <w:rFonts w:ascii="Dax-Regular" w:hAnsi="Dax-Regular"/>
+          <w:lang w:val="es-419"/>
+        </w:rPr>
+        <w:t xml:space="preserve"> en la instrucción </w:t>
       </w:r>
       <w:r>
         <w:rPr>
@@ -2064,14 +1764,7 @@
           <w:rFonts w:ascii="Dax-Regular" w:hAnsi="Dax-Regular"/>
           <w:lang w:val="es-419"/>
         </w:rPr>
-        <w:t xml:space="preserve"> llave en específico dentro del mapa llamado </w:t>
-      </w:r>
-      <w:r>
-        <w:rPr>
-          <w:rFonts w:ascii="Dax-Regular" w:hAnsi="Dax-Regular"/>
-          <w:lang w:val="es-419"/>
-        </w:rPr>
-        <w:t>“catalog[</w:t>
+        <w:t xml:space="preserve"> llave en específico dentro del mapa llamado “catalog[</w:t>
       </w:r>
       <w:r>
         <w:rPr>
@@ -2092,29 +1785,22 @@
           <w:rFonts w:ascii="Dax-Regular" w:hAnsi="Dax-Regular"/>
           <w:lang w:val="es-419"/>
         </w:rPr>
-        <w:t>]”</w:t>
-      </w:r>
-      <w:r>
-        <w:rPr>
-          <w:rFonts w:ascii="Dax-Regular" w:hAnsi="Dax-Regular"/>
-          <w:lang w:val="es-419"/>
-        </w:rPr>
-        <w:t xml:space="preserve">, para así, poder encontrar todos los libros asociados al año ingresado por el usuario. </w:t>
-      </w:r>
-    </w:p>
-    <w:p>
-      <w:pPr>
-        <w:spacing w:after="0"/>
-        <w:jc w:val="both"/>
-        <w:rPr>
-          <w:rFonts w:ascii="Dax-Regular" w:hAnsi="Dax-Regular"/>
-          <w:lang w:val="es-419"/>
-        </w:rPr>
-      </w:pPr>
-    </w:p>
-    <w:p>
-      <w:pPr>
-        <w:pStyle w:val="Prrafodelista"/>
+        <w:t xml:space="preserve">]”, para así, poder encontrar todos los libros asociados al año ingresado por el usuario. </w:t>
+      </w:r>
+    </w:p>
+    <w:p>
+      <w:pPr>
+        <w:spacing w:after="0"/>
+        <w:jc w:val="both"/>
+        <w:rPr>
+          <w:rFonts w:ascii="Dax-Regular" w:hAnsi="Dax-Regular"/>
+          <w:lang w:val="es-419"/>
+        </w:rPr>
+      </w:pPr>
+    </w:p>
+    <w:p>
+      <w:pPr>
+        <w:pStyle w:val="ListParagraph"/>
         <w:numPr>
           <w:ilvl w:val="0"/>
           <w:numId w:val="1"/>
@@ -2141,35 +1827,13 @@
           <w:bCs/>
           <w:lang w:val="es-ES"/>
         </w:rPr>
-        <w:t>“</w:t>
-      </w:r>
-      <w:proofErr w:type="spellStart"/>
-      <w:proofErr w:type="gramStart"/>
-      <w:r>
-        <w:rPr>
-          <w:rFonts w:ascii="Dax-Regular" w:hAnsi="Dax-Regular"/>
-          <w:b/>
-          <w:bCs/>
+        <w:t>“me.getValue(…)”</w:t>
+      </w:r>
+      <w:r>
+        <w:rPr>
+          <w:rFonts w:ascii="Dax-Regular" w:hAnsi="Dax-Regular"/>
           <w:lang w:val="es-ES"/>
         </w:rPr>
-        <w:t>me.getValue</w:t>
-      </w:r>
-      <w:proofErr w:type="spellEnd"/>
-      <w:proofErr w:type="gramEnd"/>
-      <w:r>
-        <w:rPr>
-          <w:rFonts w:ascii="Dax-Regular" w:hAnsi="Dax-Regular"/>
-          <w:b/>
-          <w:bCs/>
-          <w:lang w:val="es-ES"/>
-        </w:rPr>
-        <w:t>(…)”</w:t>
-      </w:r>
-      <w:r>
-        <w:rPr>
-          <w:rFonts w:ascii="Dax-Regular" w:hAnsi="Dax-Regular"/>
-          <w:lang w:val="es-ES"/>
-        </w:rPr>
         <w:t>?</w:t>
       </w:r>
     </w:p>
@@ -2231,21 +1895,7 @@
           <w:rFonts w:ascii="Dax-Regular" w:hAnsi="Dax-Regular"/>
           <w:lang w:val="es-419"/>
         </w:rPr>
-        <w:t xml:space="preserve">y retorna únicamente la llave de la pareja. En la función </w:t>
-      </w:r>
-      <w:r>
-        <w:rPr>
-          <w:rFonts w:ascii="Dax-Regular" w:hAnsi="Dax-Regular"/>
-          <w:lang w:val="es-419"/>
-        </w:rPr>
-        <w:t>“getBooksByYear”</w:t>
-      </w:r>
-      <w:r>
-        <w:rPr>
-          <w:rFonts w:ascii="Dax-Regular" w:hAnsi="Dax-Regular"/>
-          <w:lang w:val="es-419"/>
-        </w:rPr>
-        <w:t xml:space="preserve"> la intrucción me.getValue se ingresan como parámetro las parejas de </w:t>
+        <w:t xml:space="preserve">y retorna únicamente la llave de la pareja. En la función “getBooksByYear” la intrucción me.getValue se ingresan como parámetro las parejas de </w:t>
       </w:r>
       <w:r>
         <w:rPr>
@@ -2259,42 +1909,7 @@
           <w:rFonts w:ascii="Dax-Regular" w:hAnsi="Dax-Regular"/>
           <w:lang w:val="es-419"/>
         </w:rPr>
-        <w:t>, valor&gt;</w:t>
-      </w:r>
-      <w:r>
-        <w:rPr>
-          <w:rFonts w:ascii="Dax-Regular" w:hAnsi="Dax-Regular"/>
-          <w:lang w:val="es-419"/>
-        </w:rPr>
-        <w:t xml:space="preserve"> </w:t>
-      </w:r>
-      <w:r>
-        <w:rPr>
-          <w:rFonts w:ascii="Dax-Regular" w:hAnsi="Dax-Regular"/>
-          <w:lang w:val="es-419"/>
-        </w:rPr>
-        <w:t xml:space="preserve"> (que se obtuv</w:t>
-      </w:r>
-      <w:r>
-        <w:rPr>
-          <w:rFonts w:ascii="Dax-Regular" w:hAnsi="Dax-Regular"/>
-          <w:lang w:val="es-419"/>
-        </w:rPr>
-        <w:t>ieron</w:t>
-      </w:r>
-      <w:r>
-        <w:rPr>
-          <w:rFonts w:ascii="Dax-Regular" w:hAnsi="Dax-Regular"/>
-          <w:lang w:val="es-419"/>
-        </w:rPr>
-        <w:t xml:space="preserve"> por medio de mp.get)</w:t>
-      </w:r>
-      <w:r>
-        <w:rPr>
-          <w:rFonts w:ascii="Dax-Regular" w:hAnsi="Dax-Regular"/>
-          <w:lang w:val="es-419"/>
-        </w:rPr>
-        <w:t>, las cuales están guardadas dentro de una variable llamada “year”</w:t>
+        <w:t>, valor&gt;  (que se obtuvieron por medio de mp.get), las cuales están guardadas dentro de una variable llamada “year”</w:t>
       </w:r>
       <w:r>
         <w:rPr>
@@ -2308,7 +1923,21 @@
           <w:rFonts w:ascii="Dax-Regular" w:hAnsi="Dax-Regular"/>
           <w:lang w:val="es-419"/>
         </w:rPr>
-        <w:t xml:space="preserve"> la llave es el año ingresado por el usuario y el valor son listas de tuplas con toda la infromación de cada libro que se público en ese año en específico</w:t>
+        <w:t xml:space="preserve"> la llave es el año ingresado por el usuario y el valor son listas de tuplas con toda la infromación de cada libro que se p</w:t>
+      </w:r>
+      <w:r>
+        <w:rPr>
+          <w:rFonts w:ascii="Dax-Regular" w:hAnsi="Dax-Regular"/>
+          <w:lang w:val="es-419"/>
+        </w:rPr>
+        <w:t>ublicó</w:t>
+      </w:r>
+      <w:r>
+        <w:rPr>
+          <w:rFonts w:ascii="Dax-Regular" w:hAnsi="Dax-Regular"/>
+          <w:lang w:val="es-419"/>
+        </w:rPr>
+        <w:t xml:space="preserve"> en ese año en específico</w:t>
       </w:r>
       <w:r>
         <w:rPr>
@@ -2381,14 +2010,7 @@
           <w:rFonts w:ascii="Dax-Regular" w:hAnsi="Dax-Regular"/>
           <w:lang w:val="es-419"/>
         </w:rPr>
-        <w:t xml:space="preserve">el valor de  una </w:t>
-      </w:r>
-      <w:r>
-        <w:rPr>
-          <w:rFonts w:ascii="Dax-Regular" w:hAnsi="Dax-Regular"/>
-          <w:lang w:val="es-419"/>
-        </w:rPr>
-        <w:t xml:space="preserve">pareja de </w:t>
+        <w:t xml:space="preserve">el valor de  una pareja de </w:t>
       </w:r>
       <w:r>
         <w:rPr>
@@ -2402,14 +2024,21 @@
           <w:rFonts w:ascii="Dax-Regular" w:hAnsi="Dax-Regular"/>
           <w:lang w:val="es-419"/>
         </w:rPr>
-        <w:t>, valor&gt;</w:t>
-      </w:r>
-      <w:r>
-        <w:rPr>
-          <w:rFonts w:ascii="Dax-Regular" w:hAnsi="Dax-Regular"/>
-          <w:lang w:val="es-419"/>
-        </w:rPr>
-        <w:t xml:space="preserve">, se retorna en este caso en específico la información de cada libro que se publicó en el año que se indica en la llave. </w:t>
+        <w:t xml:space="preserve">, valor&gt;, se retorna en este caso en específico la información de cada libro que se publicó en el año que se </w:t>
+      </w:r>
+      <w:r>
+        <w:rPr>
+          <w:rFonts w:ascii="Dax-Regular" w:hAnsi="Dax-Regular"/>
+          <w:lang w:val="es-419"/>
+        </w:rPr>
+        <w:t>encuentra en esa llave</w:t>
+      </w:r>
+      <w:r>
+        <w:rPr>
+          <w:rFonts w:ascii="Dax-Regular" w:hAnsi="Dax-Regular"/>
+          <w:lang w:val="es-419"/>
+        </w:rPr>
+        <w:t xml:space="preserve">. </w:t>
       </w:r>
     </w:p>
     <w:sectPr>
@@ -2945,13 +2574,13 @@
       <w:noProof/>
     </w:rPr>
   </w:style>
-  <w:style w:type="character" w:default="1" w:styleId="Fuentedeprrafopredeter">
+  <w:style w:type="character" w:default="1" w:styleId="DefaultParagraphFont">
     <w:name w:val="Default Paragraph Font"/>
     <w:uiPriority w:val="1"/>
     <w:semiHidden/>
     <w:unhideWhenUsed/>
   </w:style>
-  <w:style w:type="table" w:default="1" w:styleId="Tablanormal">
+  <w:style w:type="table" w:default="1" w:styleId="TableNormal">
     <w:name w:val="Normal Table"/>
     <w:uiPriority w:val="99"/>
     <w:semiHidden/>
@@ -2966,17 +2595,17 @@
       </w:tblCellMar>
     </w:tblPr>
   </w:style>
-  <w:style w:type="numbering" w:default="1" w:styleId="Sinlista">
+  <w:style w:type="numbering" w:default="1" w:styleId="NoList">
     <w:name w:val="No List"/>
     <w:uiPriority w:val="99"/>
     <w:semiHidden/>
     <w:unhideWhenUsed/>
   </w:style>
-  <w:style w:type="paragraph" w:styleId="Ttulo">
+  <w:style w:type="paragraph" w:styleId="Title">
     <w:name w:val="Title"/>
     <w:basedOn w:val="Normal"/>
     <w:next w:val="Normal"/>
-    <w:link w:val="TtuloCar"/>
+    <w:link w:val="TitleChar"/>
     <w:uiPriority w:val="10"/>
     <w:qFormat/>
     <w:rsid w:val="00BA3B38"/>
@@ -2992,10 +2621,10 @@
       <w:szCs w:val="56"/>
     </w:rPr>
   </w:style>
-  <w:style w:type="character" w:customStyle="1" w:styleId="TtuloCar">
-    <w:name w:val="Título Car"/>
-    <w:basedOn w:val="Fuentedeprrafopredeter"/>
-    <w:link w:val="Ttulo"/>
+  <w:style w:type="character" w:customStyle="1" w:styleId="TitleChar">
+    <w:name w:val="Title Char"/>
+    <w:basedOn w:val="DefaultParagraphFont"/>
+    <w:link w:val="Title"/>
     <w:uiPriority w:val="10"/>
     <w:rsid w:val="00BA3B38"/>
     <w:rPr>
@@ -3007,7 +2636,7 @@
       <w:szCs w:val="56"/>
     </w:rPr>
   </w:style>
-  <w:style w:type="paragraph" w:styleId="Prrafodelista">
+  <w:style w:type="paragraph" w:styleId="ListParagraph">
     <w:name w:val="List Paragraph"/>
     <w:basedOn w:val="Normal"/>
     <w:uiPriority w:val="34"/>
@@ -3021,9 +2650,9 @@
       <w:noProof w:val="0"/>
     </w:rPr>
   </w:style>
-  <w:style w:type="character" w:styleId="Refdecomentario">
+  <w:style w:type="character" w:styleId="CommentReference">
     <w:name w:val="annotation reference"/>
-    <w:basedOn w:val="Fuentedeprrafopredeter"/>
+    <w:basedOn w:val="DefaultParagraphFont"/>
     <w:uiPriority w:val="99"/>
     <w:semiHidden/>
     <w:unhideWhenUsed/>
@@ -3033,10 +2662,10 @@
       <w:szCs w:val="16"/>
     </w:rPr>
   </w:style>
-  <w:style w:type="paragraph" w:styleId="Textocomentario">
+  <w:style w:type="paragraph" w:styleId="CommentText">
     <w:name w:val="annotation text"/>
     <w:basedOn w:val="Normal"/>
-    <w:link w:val="TextocomentarioCar"/>
+    <w:link w:val="CommentTextChar"/>
     <w:uiPriority w:val="99"/>
     <w:semiHidden/>
     <w:unhideWhenUsed/>
@@ -3050,10 +2679,10 @@
       <w:szCs w:val="20"/>
     </w:rPr>
   </w:style>
-  <w:style w:type="character" w:customStyle="1" w:styleId="TextocomentarioCar">
-    <w:name w:val="Texto comentario Car"/>
-    <w:basedOn w:val="Fuentedeprrafopredeter"/>
-    <w:link w:val="Textocomentario"/>
+  <w:style w:type="character" w:customStyle="1" w:styleId="CommentTextChar">
+    <w:name w:val="Comment Text Char"/>
+    <w:basedOn w:val="DefaultParagraphFont"/>
+    <w:link w:val="CommentText"/>
     <w:uiPriority w:val="99"/>
     <w:semiHidden/>
     <w:rsid w:val="00A442AC"/>
@@ -3062,9 +2691,9 @@
       <w:szCs w:val="20"/>
     </w:rPr>
   </w:style>
-  <w:style w:type="character" w:styleId="Textodelmarcadordeposicin">
+  <w:style w:type="character" w:styleId="PlaceholderText">
     <w:name w:val="Placeholder Text"/>
-    <w:basedOn w:val="Fuentedeprrafopredeter"/>
+    <w:basedOn w:val="DefaultParagraphFont"/>
     <w:uiPriority w:val="99"/>
     <w:semiHidden/>
     <w:rsid w:val="00016A10"/>
@@ -3371,6 +3000,21 @@
 </file>
 
 <file path=customXml/item1.xml><?xml version="1.0" encoding="utf-8"?>
+<p:properties xmlns:p="http://schemas.microsoft.com/office/2006/metadata/properties" xmlns:xsi="http://www.w3.org/2001/XMLSchema-instance" xmlns:pc="http://schemas.microsoft.com/office/infopath/2007/PartnerControls">
+  <documentManagement/>
+</p:properties>
+</file>
+
+<file path=customXml/item2.xml><?xml version="1.0" encoding="utf-8"?>
+<?mso-contentType ?>
+<FormTemplates xmlns="http://schemas.microsoft.com/sharepoint/v3/contenttype/forms">
+  <Display>DocumentLibraryForm</Display>
+  <Edit>DocumentLibraryForm</Edit>
+  <New>DocumentLibraryForm</New>
+</FormTemplates>
+</file>
+
+<file path=customXml/item3.xml><?xml version="1.0" encoding="utf-8"?>
 <ct:contentTypeSchema xmlns:ct="http://schemas.microsoft.com/office/2006/metadata/contentType" xmlns:ma="http://schemas.microsoft.com/office/2006/metadata/properties/metaAttributes" ct:_="" ma:_="" ma:contentTypeName="Documento" ma:contentTypeID="0x01010023858CF01A2EF24688B692775F4C60A4" ma:contentTypeVersion="11" ma:contentTypeDescription="Crear nuevo documento." ma:contentTypeScope="" ma:versionID="04b510ef1bc187d79b842c792d256c41">
   <xsd:schema xmlns:xsd="http://www.w3.org/2001/XMLSchema" xmlns:xs="http://www.w3.org/2001/XMLSchema" xmlns:p="http://schemas.microsoft.com/office/2006/metadata/properties" xmlns:ns2="164883f8-7691-4ecf-b54a-664c0d0edefe" xmlns:ns3="85e30bcc-d76c-4413-8e4d-2dce22fb0743" targetNamespace="http://schemas.microsoft.com/office/2006/metadata/properties" ma:root="true" ma:fieldsID="9049981c3eb1ee76226ec9e2f8ecd7b4" ns2:_="" ns3:_="">
     <xsd:import namespace="164883f8-7691-4ecf-b54a-664c0d0edefe"/>
@@ -3581,22 +3225,24 @@
 </ct:contentTypeSchema>
 </file>
 
-<file path=customXml/item2.xml><?xml version="1.0" encoding="utf-8"?>
-<?mso-contentType ?>
-<FormTemplates xmlns="http://schemas.microsoft.com/sharepoint/v3/contenttype/forms">
-  <Display>DocumentLibraryForm</Display>
-  <Edit>DocumentLibraryForm</Edit>
-  <New>DocumentLibraryForm</New>
-</FormTemplates>
+<file path=customXml/itemProps1.xml><?xml version="1.0" encoding="utf-8"?>
+<ds:datastoreItem xmlns:ds="http://schemas.openxmlformats.org/officeDocument/2006/customXml" ds:itemID="{8542EACB-7939-45C8-99C3-B6897CA7A7EF}">
+  <ds:schemaRefs>
+    <ds:schemaRef ds:uri="http://schemas.microsoft.com/office/2006/metadata/properties"/>
+    <ds:schemaRef ds:uri="http://schemas.microsoft.com/office/infopath/2007/PartnerControls"/>
+  </ds:schemaRefs>
+</ds:datastoreItem>
 </file>
 
-<file path=customXml/item3.xml><?xml version="1.0" encoding="utf-8"?>
-<p:properties xmlns:p="http://schemas.microsoft.com/office/2006/metadata/properties" xmlns:xsi="http://www.w3.org/2001/XMLSchema-instance" xmlns:pc="http://schemas.microsoft.com/office/infopath/2007/PartnerControls">
-  <documentManagement/>
-</p:properties>
+<file path=customXml/itemProps2.xml><?xml version="1.0" encoding="utf-8"?>
+<ds:datastoreItem xmlns:ds="http://schemas.openxmlformats.org/officeDocument/2006/customXml" ds:itemID="{1F59EA8B-1FA8-40D2-A8B0-61B9CE1E4579}">
+  <ds:schemaRefs>
+    <ds:schemaRef ds:uri="http://schemas.microsoft.com/sharepoint/v3/contenttype/forms"/>
+  </ds:schemaRefs>
+</ds:datastoreItem>
 </file>
 
-<file path=customXml/itemProps1.xml><?xml version="1.0" encoding="utf-8"?>
+<file path=customXml/itemProps3.xml><?xml version="1.0" encoding="utf-8"?>
 <ds:datastoreItem xmlns:ds="http://schemas.openxmlformats.org/officeDocument/2006/customXml" ds:itemID="{40CE0DC1-42B7-46C6-90BB-2912C538F6FA}">
   <ds:schemaRefs>
     <ds:schemaRef ds:uri="http://schemas.microsoft.com/office/2006/metadata/contentType"/>
@@ -3613,21 +3259,4 @@
     <ds:schemaRef ds:uri="http://schemas.microsoft.com/internal/obd"/>
   </ds:schemaRefs>
 </ds:datastoreItem>
-</file>
-
-<file path=customXml/itemProps2.xml><?xml version="1.0" encoding="utf-8"?>
-<ds:datastoreItem xmlns:ds="http://schemas.openxmlformats.org/officeDocument/2006/customXml" ds:itemID="{1F59EA8B-1FA8-40D2-A8B0-61B9CE1E4579}">
-  <ds:schemaRefs>
-    <ds:schemaRef ds:uri="http://schemas.microsoft.com/sharepoint/v3/contenttype/forms"/>
-  </ds:schemaRefs>
-</ds:datastoreItem>
-</file>
-
-<file path=customXml/itemProps3.xml><?xml version="1.0" encoding="utf-8"?>
-<ds:datastoreItem xmlns:ds="http://schemas.openxmlformats.org/officeDocument/2006/customXml" ds:itemID="{8542EACB-7939-45C8-99C3-B6897CA7A7EF}">
-  <ds:schemaRefs>
-    <ds:schemaRef ds:uri="http://schemas.microsoft.com/office/2006/metadata/properties"/>
-    <ds:schemaRef ds:uri="http://schemas.microsoft.com/office/infopath/2007/PartnerControls"/>
-  </ds:schemaRefs>
-</ds:datastoreItem>
 </file>
</xml_diff>